<commit_message>
cleaning up code for R10 runs and other regions
</commit_message>
<xml_diff>
--- a/Documents/Forest Service Lidar Indexing Project.docx
+++ b/Documents/Forest Service Lidar Indexing Project.docx
@@ -147,33 +147,18 @@
     </w:p>
     <w:p>
       <w:r>
-        <w:t>The recursive scan can be accomplished using the DIR command (DIR /</w:t>
-      </w:r>
-      <w:proofErr w:type="gramStart"/>
-      <w:r>
-        <w:t>b  /</w:t>
-      </w:r>
-      <w:proofErr w:type="gramEnd"/>
-      <w:r>
-        <w:t>s&gt;folderlist.txt). Our CIO contact ran a “special” script for us that took almost an hour. On VDI, the DIR command took less than three minutes. Running the DIR command locally with the T: drive connected via VPN took 6 hours.</w:t>
-      </w:r>
-    </w:p>
-    <w:p>
-      <w:r>
-        <w:t xml:space="preserve">The search for target files in each folder was done using a compiled C++ program that looked for the first file in a folder that matched the target types. I went with C++ because of the availability of the </w:t>
-      </w:r>
-      <w:proofErr w:type="spellStart"/>
-      <w:proofErr w:type="gramStart"/>
-      <w:r>
-        <w:t>FindFirst</w:t>
-      </w:r>
-      <w:proofErr w:type="spellEnd"/>
-      <w:r>
-        <w:t>(</w:t>
-      </w:r>
-      <w:proofErr w:type="gramEnd"/>
-      <w:r>
-        <w:t xml:space="preserve">) function that does not create a list of all files in a folder prior to checking for a file matching our target types. </w:t>
+        <w:t>The recursive scan can be accomplished using the DIR command (DIR /b  /s&gt;folderlist.txt). Our CIO contact ran a “special” script for us that took almost an hour. On VDI, the DIR command took less than three minutes. Running the DIR command locally with the T: drive connected via VPN took 6 hours.</w:t>
+      </w:r>
+      <w:r>
+        <w:t xml:space="preserve"> I also implemented the recursive scan in the C++ program that looks for target file types</w:t>
+      </w:r>
+      <w:r>
+        <w:t>. This was used for the Region 6 data and took about 6 hours to run on my local computer connected to the T: drive via VPN.</w:t>
+      </w:r>
+    </w:p>
+    <w:p>
+      <w:r>
+        <w:t xml:space="preserve">The search for target files in each folder was done using a compiled C++ program that looked for the first file in a folder that matched the target types. I went with C++ because of the availability of the FindFirst() function that does not create a list of all files in a folder prior to checking for a file matching our target types. </w:t>
       </w:r>
       <w:r>
         <w:t xml:space="preserve">Running against local files was very fast. </w:t>
@@ -191,15 +176,7 @@
         <w:t xml:space="preserve">from the search </w:t>
       </w:r>
       <w:r>
-        <w:t xml:space="preserve">is a CSV file with the folder names and a flag indicating </w:t>
-      </w:r>
-      <w:proofErr w:type="gramStart"/>
-      <w:r>
-        <w:t>whether or not</w:t>
-      </w:r>
-      <w:proofErr w:type="gramEnd"/>
-      <w:r>
-        <w:t xml:space="preserve"> each target file type was found in the folder.</w:t>
+        <w:t>is a CSV file with the folder names and a flag indicating whether or not each target file type was found in the folder.</w:t>
       </w:r>
     </w:p>
     <w:p>
@@ -219,53 +196,16 @@
         <w:t>to be very slow even when using a binary read of the file headers</w:t>
       </w:r>
       <w:r>
-        <w:t xml:space="preserve">. From </w:t>
-      </w:r>
-      <w:proofErr w:type="gramStart"/>
-      <w:r>
-        <w:t>past experience</w:t>
-      </w:r>
-      <w:proofErr w:type="gramEnd"/>
-      <w:r>
-        <w:t xml:space="preserve"> running the same scan of headers on local drives, the binary reads were much faster compared to using PDAL (in python) or the </w:t>
-      </w:r>
-      <w:proofErr w:type="spellStart"/>
-      <w:r>
-        <w:t>lidR</w:t>
-      </w:r>
-      <w:proofErr w:type="spellEnd"/>
-      <w:r>
-        <w:t xml:space="preserve"> package (in R). Testing with the binary read function coded in C++ linked to R scripts using local files indicated a performance gain of 200-300 times</w:t>
-      </w:r>
-      <w:r>
-        <w:t xml:space="preserve"> compared to using a binary read in R or the </w:t>
-      </w:r>
-      <w:proofErr w:type="spellStart"/>
-      <w:r>
-        <w:t>lidR</w:t>
-      </w:r>
-      <w:proofErr w:type="spellEnd"/>
-      <w:r>
-        <w:t xml:space="preserve"> package</w:t>
-      </w:r>
-      <w:r>
-        <w:t xml:space="preserve">. My hope was to run the same R/C++ code on VDI to take advantage of the faster connection to the T: drive. However, after installing </w:t>
-      </w:r>
-      <w:proofErr w:type="spellStart"/>
-      <w:r>
-        <w:t>Rtools</w:t>
-      </w:r>
-      <w:proofErr w:type="spellEnd"/>
-      <w:r>
-        <w:t xml:space="preserve"> from the software center on VDI (</w:t>
-      </w:r>
-      <w:proofErr w:type="spellStart"/>
-      <w:r>
-        <w:t>Rtools</w:t>
-      </w:r>
-      <w:proofErr w:type="spellEnd"/>
-      <w:r>
-        <w:t xml:space="preserve"> is </w:t>
+        <w:t>. From past experience running the same scan of headers on local drives, the binary reads were much faster compared to using PDAL (in python) or the lidR package (in R). Testing with the binary read function coded in C++ linked to R scripts using local files indicated a performance gain of 200-300 times</w:t>
+      </w:r>
+      <w:r>
+        <w:t xml:space="preserve"> compared to using a binary read in R or the lidR package</w:t>
+      </w:r>
+      <w:r>
+        <w:t>. My hope was to run the same R/C++ code on VDI to take advantage of the faster connection to the T: drive. However, after installing Rtools from the software center on VDI (</w:t>
+      </w:r>
+      <w:r>
+        <w:t xml:space="preserve">Rtools is </w:t>
       </w:r>
       <w:r>
         <w:t>needed to compile the C++ code that links to R to do the binary read), I found that permissions/policy would not allow the C++ compiler to run. In the end, I ran the R code from a local machine connected to the T: drive via VPN (ran for about 35 hours). While this seems excessive</w:t>
@@ -294,46 +234,14 @@
     </w:p>
     <w:p>
       <w:r>
-        <w:t xml:space="preserve">For the Region 6 data, I had to guess the CRS for ~60% of the index files. This is not particularly surprising given that our target data (non-3DEP) tend to be older so CRS information in point files, if included at all, is encoded as </w:t>
-      </w:r>
-      <w:proofErr w:type="spellStart"/>
-      <w:r>
-        <w:t>geoTIFF</w:t>
-      </w:r>
-      <w:proofErr w:type="spellEnd"/>
-      <w:r>
-        <w:t xml:space="preserve"> tags which do not provide a readily interpreted CRS “name”.</w:t>
-      </w:r>
-      <w:r>
-        <w:t xml:space="preserve"> I added a field (</w:t>
-      </w:r>
-      <w:proofErr w:type="spellStart"/>
-      <w:r>
-        <w:t>assignedCRS</w:t>
-      </w:r>
-      <w:proofErr w:type="spellEnd"/>
-      <w:r>
-        <w:t xml:space="preserve">) to the </w:t>
-      </w:r>
-      <w:proofErr w:type="spellStart"/>
-      <w:r>
-        <w:t>dataframe</w:t>
-      </w:r>
-      <w:proofErr w:type="spellEnd"/>
-      <w:r>
-        <w:t xml:space="preserve"> associated with the </w:t>
-      </w:r>
-      <w:proofErr w:type="spellStart"/>
-      <w:r>
-        <w:t>boundingbox</w:t>
-      </w:r>
-      <w:proofErr w:type="spellEnd"/>
-      <w:r>
-        <w:t xml:space="preserve"> and boundary layers. The CRS WKT was added in this field when a CRS was “guessed”. I manually examined maps </w:t>
+        <w:t>For the Region 6 data, I had to guess the CRS for ~60% of the index files. This is not particularly surprising given that our target data (non-3DEP) tend to be older so CRS information in point files, if included at all, is encoded as geoTIFF tags which do not provide a readily interpreted CRS “name”.</w:t>
+      </w:r>
+      <w:r>
+        <w:t xml:space="preserve"> I </w:t>
       </w:r>
       <w:r>
         <w:lastRenderedPageBreak/>
-        <w:t>of all indexes with assigned CRS and only found seven projects/folders with problems. Five projects/folders had incorrect CRS (but don’t know how to figure out the correct CRS) and two had some point tiles with data in a different CRS than other tiles. This was manifested by a boundary polygon that spanned several states or extended into northern British Columbia.</w:t>
+        <w:t>added a field (assignedCRS) to the dataframe associated with the boundingbox and boundary layers. The CRS WKT was added in this field when a CRS was “guessed”. I manually examined maps of all indexes with assigned CRS and only found seven projects/folders with problems. Five projects/folders had incorrect CRS (but don’t know how to figure out the correct CRS) and two had some point tiles with data in a different CRS than other tiles. This was manifested by a boundary polygon that spanned several states or extended into northern British Columbia.</w:t>
       </w:r>
     </w:p>
     <w:p>
@@ -368,15 +276,7 @@
     </w:p>
     <w:p>
       <w:r>
-        <w:t xml:space="preserve">The initial folder scan was done on 3/10/2025. The second scan looking for target file types was completed 3/31/2025 and found 272 folders containing LAS or LAZ files (8 folders had both file types). I did notice some differences in the total number of folders found (~43,000) between scans done by CIO and the DIR command so I assume that R6 is actively managing these </w:t>
-      </w:r>
-      <w:proofErr w:type="gramStart"/>
-      <w:r>
-        <w:t>data</w:t>
-      </w:r>
-      <w:proofErr w:type="gramEnd"/>
-      <w:r>
-        <w:t xml:space="preserve"> and some changes were made.</w:t>
+        <w:t>The initial folder scan was done on 3/10/2025. The second scan looking for target file types was completed 3/31/2025 and found 272 folders containing LAS or LAZ files (8 folders had both file types). I did notice some differences in the total number of folders found (~43,000) between scans done by CIO and the DIR command so I assume that R6 is actively managing these data and some changes were made.</w:t>
       </w:r>
       <w:r>
         <w:t xml:space="preserve"> After the scan of file headers, 279 indexes were created (folders with both asset types get two indexes).</w:t>
@@ -621,6 +521,118 @@
         </w:tc>
       </w:tr>
     </w:tbl>
+    <w:p>
+      <w:r>
+        <w:t>Region 1 data</w:t>
+      </w:r>
+    </w:p>
+    <w:p>
+      <w:r>
+        <w:t>Data for Region 1 are stored here:</w:t>
+      </w:r>
+    </w:p>
+    <w:p>
+      <w:hyperlink r:id="rId8" w:history="1">
+        <w:r>
+          <w:rPr>
+            <w:rStyle w:val="Hyperlink"/>
+          </w:rPr>
+          <w:t>\\AFSSXGTACNAS306\Enterprise_Point_Cloud\Lidar\R1</w:t>
+        </w:r>
+      </w:hyperlink>
+    </w:p>
+    <w:p>
+      <w:r>
+        <w:t>Region 10 data</w:t>
+      </w:r>
+    </w:p>
+    <w:p>
+      <w:r>
+        <w:t>Data for Region 10 are stored on these NAS devices and on the T: drive</w:t>
+      </w:r>
+    </w:p>
+    <w:p>
+      <w:pPr>
+        <w:pStyle w:val="ListParagraph"/>
+        <w:numPr>
+          <w:ilvl w:val="0"/>
+          <w:numId w:val="3"/>
+        </w:numPr>
+      </w:pPr>
+      <w:r>
+        <w:t xml:space="preserve">Z = </w:t>
+      </w:r>
+      <w:hyperlink r:id="rId9" w:history="1">
+        <w:r>
+          <w:rPr>
+            <w:rStyle w:val="Hyperlink"/>
+          </w:rPr>
+          <w:t>\\199.131.101.238\TNFRef</w:t>
+        </w:r>
+      </w:hyperlink>
+      <w:r>
+        <w:t xml:space="preserve"> </w:t>
+      </w:r>
+      <w:r>
+        <w:t>Z:\RSImagery\Geo\DEM\LiDAR</w:t>
+      </w:r>
+      <w:r>
+        <w:t xml:space="preserve"> (access denied)</w:t>
+      </w:r>
+    </w:p>
+    <w:p>
+      <w:pPr>
+        <w:pStyle w:val="ListParagraph"/>
+        <w:numPr>
+          <w:ilvl w:val="0"/>
+          <w:numId w:val="3"/>
+        </w:numPr>
+      </w:pPr>
+      <w:r>
+        <w:t xml:space="preserve">W = </w:t>
+      </w:r>
+      <w:hyperlink r:id="rId10" w:history="1">
+        <w:r>
+          <w:rPr>
+            <w:rStyle w:val="Hyperlink"/>
+          </w:rPr>
+          <w:t>\\199.131.101.238\CNFRef</w:t>
+        </w:r>
+      </w:hyperlink>
+      <w:r>
+        <w:t xml:space="preserve"> </w:t>
+      </w:r>
+      <w:r>
+        <w:t>W:\RSImagery\Geo\DEM\LiDAR</w:t>
+      </w:r>
+      <w:r>
+        <w:t xml:space="preserve"> (access denied)</w:t>
+      </w:r>
+    </w:p>
+    <w:p>
+      <w:pPr>
+        <w:pStyle w:val="ListParagraph"/>
+        <w:numPr>
+          <w:ilvl w:val="0"/>
+          <w:numId w:val="3"/>
+        </w:numPr>
+      </w:pPr>
+      <w:r>
+        <w:t>T:\FS\Reference\RSImagery\ProcessedData\r10_tnf\RSImagery\Geo\DEM\LiDAR </w:t>
+      </w:r>
+    </w:p>
+    <w:p>
+      <w:pPr>
+        <w:pStyle w:val="ListParagraph"/>
+        <w:numPr>
+          <w:ilvl w:val="0"/>
+          <w:numId w:val="3"/>
+        </w:numPr>
+      </w:pPr>
+      <w:r>
+        <w:t>T:\FS\Reference\RSImagery\ProcessedData\r10_cnf\RSImagery\Geo\DEM\LiDAR</w:t>
+      </w:r>
+    </w:p>
     <w:p/>
     <w:p>
       <w:pPr>
@@ -642,18 +654,20 @@
         <w:t xml:space="preserve">A separate index is created for each folder and each file type (LAS, LAZ, COPC, or EPT). </w:t>
       </w:r>
       <w:r>
-        <w:t xml:space="preserve">Index files are created by reading headers for all point data files in a folder. </w:t>
-      </w:r>
-      <w:r>
-        <w:t xml:space="preserve">Index files are written in </w:t>
-      </w:r>
-      <w:proofErr w:type="spellStart"/>
-      <w:r>
-        <w:t>geopackage</w:t>
-      </w:r>
-      <w:proofErr w:type="spellEnd"/>
-      <w:r>
-        <w:t xml:space="preserve"> format with three layers:</w:t>
+        <w:t xml:space="preserve">Names for index files are created using the folder name without the root folder. Slashes in the names (indicating subfolders) are replaced with “_][_” and the file type is appended to the name. For </w:t>
+      </w:r>
+      <w:r>
+        <w:lastRenderedPageBreak/>
+        <w:t xml:space="preserve">example, the index for LAS files in a folder named “2022_LidarProject\PointData\LAZ” would be named “2022_LidarProject_][_PointData_][_LAZ_LAS.gpkg”. </w:t>
+      </w:r>
+      <w:r>
+        <w:t>Index files are created by reading headers for all point data files in a folder</w:t>
+      </w:r>
+      <w:r>
+        <w:t xml:space="preserve"> and there is a separate index created for each type of point data. </w:t>
+      </w:r>
+      <w:r>
+        <w:t>Index files are written in geopackage format with three layers:</w:t>
       </w:r>
     </w:p>
     <w:p>
@@ -664,13 +678,8 @@
           <w:numId w:val="1"/>
         </w:numPr>
       </w:pPr>
-      <w:proofErr w:type="spellStart"/>
-      <w:r>
-        <w:t>Boundingbox</w:t>
-      </w:r>
-      <w:proofErr w:type="spellEnd"/>
-      <w:r>
-        <w:t>: overall bounding box for the tiles in the folder</w:t>
+      <w:r>
+        <w:t>Boundingbox: overall bounding box for the tiles in the folder</w:t>
       </w:r>
     </w:p>
     <w:p>
@@ -702,73 +711,24 @@
         <w:t xml:space="preserve">Coordinate reference system (CRS) information is extracted from the point files and assigned to the index. If point files do not contain a CRS, a field </w:t>
       </w:r>
       <w:r>
-        <w:t>(</w:t>
-      </w:r>
-      <w:proofErr w:type="spellStart"/>
-      <w:r>
-        <w:t>hasCRS</w:t>
-      </w:r>
-      <w:proofErr w:type="spellEnd"/>
-      <w:r>
-        <w:t xml:space="preserve">) </w:t>
-      </w:r>
-      <w:r>
-        <w:t xml:space="preserve">in the boundary and </w:t>
-      </w:r>
-      <w:proofErr w:type="spellStart"/>
-      <w:r>
-        <w:t>boundingbox</w:t>
-      </w:r>
-      <w:proofErr w:type="spellEnd"/>
-      <w:r>
-        <w:t xml:space="preserve"> layers is set to indicate that no CRS was </w:t>
-      </w:r>
-      <w:proofErr w:type="gramStart"/>
-      <w:r>
-        <w:t>found</w:t>
-      </w:r>
-      <w:proofErr w:type="gramEnd"/>
-      <w:r>
-        <w:t xml:space="preserve"> and the CRS WKT field </w:t>
-      </w:r>
-      <w:r>
-        <w:t>(</w:t>
-      </w:r>
-      <w:proofErr w:type="spellStart"/>
-      <w:r>
-        <w:t>crs</w:t>
-      </w:r>
-      <w:proofErr w:type="spellEnd"/>
-      <w:r>
-        <w:t xml:space="preserve">) </w:t>
+        <w:t xml:space="preserve">(hasCRS) </w:t>
+      </w:r>
+      <w:r>
+        <w:t xml:space="preserve">in the boundary and boundingbox layers is set to indicate that no CRS was found and the CRS WKT field </w:t>
+      </w:r>
+      <w:r>
+        <w:t xml:space="preserve">(crs) </w:t>
       </w:r>
       <w:r>
         <w:t>is blank.</w:t>
       </w:r>
       <w:r>
-        <w:t xml:space="preserve"> If the CRS could be “guessed” based on the folder of file names, the corresponding CRS WKT is put in the </w:t>
-      </w:r>
-      <w:proofErr w:type="spellStart"/>
-      <w:r>
-        <w:t>assignedCRS</w:t>
-      </w:r>
-      <w:proofErr w:type="spellEnd"/>
-      <w:r>
-        <w:t xml:space="preserve"> field. For the Region 6 data, many folder names contain a string that identifies the CRS. However, the name is insufficient to fully guess the CRS. The name generally identifies the projection but not the horizontal datum.</w:t>
-      </w:r>
-    </w:p>
-    <w:p>
-      <w:r>
-        <w:lastRenderedPageBreak/>
-        <w:t xml:space="preserve">The boundary and </w:t>
-      </w:r>
-      <w:proofErr w:type="spellStart"/>
-      <w:r>
-        <w:t>boundingbox</w:t>
-      </w:r>
-      <w:proofErr w:type="spellEnd"/>
-      <w:r>
-        <w:t xml:space="preserve"> layers share the same attributes </w:t>
+        <w:t xml:space="preserve"> If the CRS could be “guessed” based on the folder of file names, the corresponding CRS WKT is put in the assignedCRS field. For the Region 6 data, many folder names contain a string that identifies the CRS. However, the name is insufficient to fully guess the CRS. The name generally identifies the projection but not the horizontal datum.</w:t>
+      </w:r>
+    </w:p>
+    <w:p>
+      <w:r>
+        <w:t xml:space="preserve">The boundary and boundingbox layers share the same attributes </w:t>
       </w:r>
       <w:r>
         <w:t>(</w:t>
@@ -801,31 +761,7 @@
         <w:t>.</w:t>
       </w:r>
       <w:r>
-        <w:t xml:space="preserve"> The CRS of the index should be the same CRS described in the </w:t>
-      </w:r>
-      <w:proofErr w:type="spellStart"/>
-      <w:r>
-        <w:t>crs</w:t>
-      </w:r>
-      <w:proofErr w:type="spellEnd"/>
-      <w:r>
-        <w:t xml:space="preserve"> field or the </w:t>
-      </w:r>
-      <w:proofErr w:type="spellStart"/>
-      <w:r>
-        <w:t>assignedCRS</w:t>
-      </w:r>
-      <w:proofErr w:type="spellEnd"/>
-      <w:r>
-        <w:t xml:space="preserve"> field (when </w:t>
-      </w:r>
-      <w:proofErr w:type="spellStart"/>
-      <w:r>
-        <w:t>crs</w:t>
-      </w:r>
-      <w:proofErr w:type="spellEnd"/>
-      <w:r>
-        <w:t xml:space="preserve"> field is empty).</w:t>
+        <w:t xml:space="preserve"> The CRS of the index should be the same CRS described in the crs field or the assignedCRS field (when crs field is empty).</w:t>
       </w:r>
       <w:r>
         <w:t xml:space="preserve"> For assets (</w:t>
@@ -852,31 +788,7 @@
         <w:fldChar w:fldCharType="end"/>
       </w:r>
       <w:r>
-        <w:t xml:space="preserve">), </w:t>
-      </w:r>
-      <w:proofErr w:type="spellStart"/>
-      <w:r>
-        <w:t>crs</w:t>
-      </w:r>
-      <w:proofErr w:type="spellEnd"/>
-      <w:r>
-        <w:t xml:space="preserve"> should match </w:t>
-      </w:r>
-      <w:proofErr w:type="spellStart"/>
-      <w:r>
-        <w:t>crs</w:t>
-      </w:r>
-      <w:proofErr w:type="spellEnd"/>
-      <w:r>
-        <w:t xml:space="preserve"> for the boundary and </w:t>
-      </w:r>
-      <w:proofErr w:type="spellStart"/>
-      <w:r>
-        <w:t>boundingbox</w:t>
-      </w:r>
-      <w:proofErr w:type="spellEnd"/>
-      <w:r>
-        <w:t xml:space="preserve"> layers. However, it is possible for some assets to have CRS information that is different from the overall CRS for the index. Only the first asset was examined when assigning the CRS for the index. If the first asset has no CRS information or CRS information that is different from other assets, there could be mixed CRSs for </w:t>
+        <w:t xml:space="preserve">), crs should match crs for the boundary and boundingbox layers. However, it is possible for some assets to have CRS information that is different from the overall CRS for the index. Only the first asset was examined when assigning the CRS for the index. If the first asset has no CRS information or CRS information that is different from other assets, there could be mixed CRSs for </w:t>
       </w:r>
       <w:r>
         <w:t>assets,</w:t>
@@ -887,34 +799,28 @@
     </w:p>
     <w:p>
       <w:r>
-        <w:t xml:space="preserve">Entwine data is structured differently from simple point files. With entwine there is a </w:t>
-      </w:r>
-      <w:proofErr w:type="spellStart"/>
-      <w:r>
-        <w:t>json</w:t>
-      </w:r>
-      <w:proofErr w:type="spellEnd"/>
-      <w:r>
-        <w:t xml:space="preserve"> file in the parent directly that contains the layout of individual tiles corresponding to octree cells in the data structure</w:t>
-      </w:r>
-      <w:r>
-        <w:t xml:space="preserve">. For the scan as implemented in Python, the </w:t>
-      </w:r>
-      <w:proofErr w:type="spellStart"/>
-      <w:r>
-        <w:t>json</w:t>
-      </w:r>
-      <w:proofErr w:type="spellEnd"/>
-      <w:r>
-        <w:t xml:space="preserve"> file is read to get general information and the header for the root volume tile (</w:t>
-      </w:r>
-      <w:proofErr w:type="spellStart"/>
-      <w:r>
-        <w:t>ept</w:t>
-      </w:r>
-      <w:proofErr w:type="spellEnd"/>
-      <w:r>
-        <w:t>-data/0-0-0-0.laz) is read to get header information. Headers for individual assets (nodes) are not read. The R implementation with C++ header reading does not currently support entwine data.</w:t>
+        <w:t xml:space="preserve">Entwine data is structured differently from simple point files. With entwine there is a json file in the parent directly that contains </w:t>
+      </w:r>
+      <w:r>
+        <w:t xml:space="preserve">information describing </w:t>
+      </w:r>
+      <w:r>
+        <w:t>the layout of individual tiles corresponding to octree cells in the data structure</w:t>
+      </w:r>
+      <w:r>
+        <w:t xml:space="preserve">. For the scan as implemented in Python, the json file is read to get general information and the header for the root volume tile (ept-data/0-0-0-0.laz) is read to get </w:t>
+      </w:r>
+      <w:r>
+        <w:t xml:space="preserve">point cloud </w:t>
+      </w:r>
+      <w:r>
+        <w:t>header information. Headers for individual assets (nodes) are not read</w:t>
+      </w:r>
+      <w:r>
+        <w:t xml:space="preserve"> or included in the index</w:t>
+      </w:r>
+      <w:r>
+        <w:t>. The R implementation with C++ header reading does not currently support entwine data.</w:t>
       </w:r>
     </w:p>
     <w:p>
@@ -946,23 +852,7 @@
       </w:r>
       <w:bookmarkEnd w:id="0"/>
       <w:r>
-        <w:t xml:space="preserve">. Field names, data types, and descriptions for boundary and </w:t>
-      </w:r>
-      <w:proofErr w:type="spellStart"/>
-      <w:r>
-        <w:t>boundingbox</w:t>
-      </w:r>
-      <w:proofErr w:type="spellEnd"/>
-      <w:r>
-        <w:t xml:space="preserve"> layers in point index </w:t>
-      </w:r>
-      <w:proofErr w:type="spellStart"/>
-      <w:r>
-        <w:t>geopackage</w:t>
-      </w:r>
-      <w:proofErr w:type="spellEnd"/>
-      <w:r>
-        <w:t xml:space="preserve"> files.</w:t>
+        <w:t>. Field names, data types, and descriptions for boundary and boundingbox layers in point index geopackage files.</w:t>
       </w:r>
     </w:p>
     <w:tbl>
@@ -1087,10 +977,7 @@
           </w:tcPr>
           <w:p>
             <w:r>
-              <w:t>C</w:t>
-            </w:r>
-            <w:r>
-              <w:t>haracter</w:t>
+              <w:t>Character</w:t>
             </w:r>
           </w:p>
         </w:tc>
@@ -1100,39 +987,7 @@
           </w:tcPr>
           <w:p>
             <w:r>
-              <w:t>Search pattern (regex) for target files (“</w:t>
-            </w:r>
-            <w:proofErr w:type="gramStart"/>
-            <w:r>
-              <w:t>\.las</w:t>
-            </w:r>
-            <w:proofErr w:type="gramEnd"/>
-            <w:r>
-              <w:t>”, “\.</w:t>
-            </w:r>
-            <w:proofErr w:type="spellStart"/>
-            <w:r>
-              <w:t>laz</w:t>
-            </w:r>
-            <w:proofErr w:type="spellEnd"/>
-            <w:r>
-              <w:t>”, “\.</w:t>
-            </w:r>
-            <w:proofErr w:type="spellStart"/>
-            <w:r>
-              <w:t>copc</w:t>
-            </w:r>
-            <w:proofErr w:type="spellEnd"/>
-            <w:r>
-              <w:t>”, “</w:t>
-            </w:r>
-            <w:proofErr w:type="spellStart"/>
-            <w:r>
-              <w:t>ept.json</w:t>
-            </w:r>
-            <w:proofErr w:type="spellEnd"/>
-            <w:r>
-              <w:t>”)</w:t>
+              <w:t>Search pattern (regex) for target files (“\.las”, “\.laz”, “\.copc”, “ept.json”)</w:t>
             </w:r>
           </w:p>
         </w:tc>
@@ -1143,11 +998,9 @@
             <w:tcW w:w="1862" w:type="dxa"/>
           </w:tcPr>
           <w:p>
-            <w:proofErr w:type="spellStart"/>
             <w:r>
               <w:t>assettype</w:t>
             </w:r>
-            <w:proofErr w:type="spellEnd"/>
           </w:p>
         </w:tc>
         <w:tc>
@@ -1156,10 +1009,7 @@
           </w:tcPr>
           <w:p>
             <w:r>
-              <w:t>C</w:t>
-            </w:r>
-            <w:r>
-              <w:t>haracter</w:t>
+              <w:t>Character</w:t>
             </w:r>
           </w:p>
         </w:tc>
@@ -1169,15 +1019,7 @@
           </w:tcPr>
           <w:p>
             <w:r>
-              <w:t>Asset type. Either “points” or “</w:t>
-            </w:r>
-            <w:proofErr w:type="spellStart"/>
-            <w:r>
-              <w:t>ept</w:t>
-            </w:r>
-            <w:proofErr w:type="spellEnd"/>
-            <w:r>
-              <w:t>”</w:t>
+              <w:t>Asset type. Either “points” or “ept”</w:t>
             </w:r>
           </w:p>
         </w:tc>
@@ -1188,11 +1030,9 @@
             <w:tcW w:w="1862" w:type="dxa"/>
           </w:tcPr>
           <w:p>
-            <w:proofErr w:type="spellStart"/>
             <w:r>
               <w:t>assetcount</w:t>
             </w:r>
-            <w:proofErr w:type="spellEnd"/>
           </w:p>
         </w:tc>
         <w:tc>
@@ -1211,15 +1051,7 @@
           </w:tcPr>
           <w:p>
             <w:r>
-              <w:t xml:space="preserve">Number of point tiles in folder for LAS/LAZ/COPC. For </w:t>
-            </w:r>
-            <w:proofErr w:type="spellStart"/>
-            <w:r>
-              <w:t>ept</w:t>
-            </w:r>
-            <w:proofErr w:type="spellEnd"/>
-            <w:r>
-              <w:t>, should be 1.</w:t>
+              <w:t>Number of point tiles in folder for LAS/LAZ/COPC. For ept, should be 1.</w:t>
             </w:r>
           </w:p>
         </w:tc>
@@ -1230,11 +1062,9 @@
             <w:tcW w:w="1862" w:type="dxa"/>
           </w:tcPr>
           <w:p>
-            <w:proofErr w:type="spellStart"/>
             <w:r>
               <w:t>assetsize</w:t>
             </w:r>
-            <w:proofErr w:type="spellEnd"/>
           </w:p>
         </w:tc>
         <w:tc>
@@ -1264,11 +1094,9 @@
             <w:tcW w:w="1862" w:type="dxa"/>
           </w:tcPr>
           <w:p>
-            <w:proofErr w:type="spellStart"/>
             <w:r>
               <w:t>totalpointcound</w:t>
             </w:r>
-            <w:proofErr w:type="spellEnd"/>
           </w:p>
         </w:tc>
         <w:tc>
@@ -1298,11 +1126,9 @@
             <w:tcW w:w="1862" w:type="dxa"/>
           </w:tcPr>
           <w:p>
-            <w:proofErr w:type="spellStart"/>
             <w:r>
               <w:t>hasCRS</w:t>
             </w:r>
-            <w:proofErr w:type="spellEnd"/>
           </w:p>
         </w:tc>
         <w:tc>
@@ -1321,15 +1147,11 @@
           </w:tcPr>
           <w:p>
             <w:r>
-              <w:t xml:space="preserve">Logical value indicating that CRS was found in assets. TRUE means CRS information was found and should be in the </w:t>
-            </w:r>
-            <w:proofErr w:type="spellStart"/>
-            <w:r>
-              <w:t>crs</w:t>
-            </w:r>
-            <w:proofErr w:type="spellEnd"/>
-            <w:r>
-              <w:t xml:space="preserve"> field. FALSE means that CRS was not found in assets.</w:t>
+              <w:t xml:space="preserve">Logical value indicating that CRS was found in assets. TRUE means CRS information was found and should be in </w:t>
+            </w:r>
+            <w:r>
+              <w:lastRenderedPageBreak/>
+              <w:t>the crs field. FALSE means that CRS was not found in assets.</w:t>
             </w:r>
           </w:p>
         </w:tc>
@@ -1341,6 +1163,7 @@
           </w:tcPr>
           <w:p>
             <w:r>
+              <w:lastRenderedPageBreak/>
               <w:t>minx</w:t>
             </w:r>
           </w:p>
@@ -1393,13 +1216,7 @@
           </w:tcPr>
           <w:p>
             <w:r>
-              <w:t xml:space="preserve">Minimum </w:t>
-            </w:r>
-            <w:r>
-              <w:t>Y</w:t>
-            </w:r>
-            <w:r>
-              <w:t xml:space="preserve"> value for bounding box containing all assets.</w:t>
+              <w:t>Minimum Y value for bounding box containing all assets.</w:t>
             </w:r>
           </w:p>
         </w:tc>
@@ -1410,11 +1227,9 @@
             <w:tcW w:w="1862" w:type="dxa"/>
           </w:tcPr>
           <w:p>
-            <w:proofErr w:type="spellStart"/>
             <w:r>
               <w:t>maxx</w:t>
             </w:r>
-            <w:proofErr w:type="spellEnd"/>
           </w:p>
         </w:tc>
         <w:tc>
@@ -1433,19 +1248,7 @@
           </w:tcPr>
           <w:p>
             <w:r>
-              <w:t>M</w:t>
-            </w:r>
-            <w:r>
-              <w:t>ax</w:t>
-            </w:r>
-            <w:r>
-              <w:t xml:space="preserve">imum </w:t>
-            </w:r>
-            <w:r>
-              <w:t>X</w:t>
-            </w:r>
-            <w:r>
-              <w:t xml:space="preserve"> value for bounding box containing all assets.</w:t>
+              <w:t>Maximum X value for bounding box containing all assets.</w:t>
             </w:r>
           </w:p>
         </w:tc>
@@ -1456,11 +1259,9 @@
             <w:tcW w:w="1862" w:type="dxa"/>
           </w:tcPr>
           <w:p>
-            <w:proofErr w:type="spellStart"/>
             <w:r>
               <w:t>maxy</w:t>
             </w:r>
-            <w:proofErr w:type="spellEnd"/>
           </w:p>
         </w:tc>
         <w:tc>
@@ -1479,19 +1280,7 @@
           </w:tcPr>
           <w:p>
             <w:r>
-              <w:t>M</w:t>
-            </w:r>
-            <w:r>
-              <w:t>ax</w:t>
-            </w:r>
-            <w:r>
-              <w:t xml:space="preserve">imum </w:t>
-            </w:r>
-            <w:r>
-              <w:t>Y</w:t>
-            </w:r>
-            <w:r>
-              <w:t xml:space="preserve"> value for bounding box containing all assets.</w:t>
+              <w:t>Maximum Y value for bounding box containing all assets.</w:t>
             </w:r>
           </w:p>
         </w:tc>
@@ -1502,11 +1291,9 @@
             <w:tcW w:w="1862" w:type="dxa"/>
           </w:tcPr>
           <w:p>
-            <w:proofErr w:type="spellStart"/>
             <w:r>
               <w:t>crs</w:t>
             </w:r>
-            <w:proofErr w:type="spellEnd"/>
           </w:p>
         </w:tc>
         <w:tc>
@@ -1515,10 +1302,7 @@
           </w:tcPr>
           <w:p>
             <w:r>
-              <w:t>C</w:t>
-            </w:r>
-            <w:r>
-              <w:t>haracter</w:t>
+              <w:t>Character</w:t>
             </w:r>
           </w:p>
         </w:tc>
@@ -1539,11 +1323,9 @@
             <w:tcW w:w="1862" w:type="dxa"/>
           </w:tcPr>
           <w:p>
-            <w:proofErr w:type="spellStart"/>
             <w:r>
               <w:t>assignedCRS</w:t>
             </w:r>
-            <w:proofErr w:type="spellEnd"/>
           </w:p>
         </w:tc>
         <w:tc>
@@ -1552,10 +1334,7 @@
           </w:tcPr>
           <w:p>
             <w:r>
-              <w:t>C</w:t>
-            </w:r>
-            <w:r>
-              <w:t>haracter</w:t>
+              <w:t>Character</w:t>
             </w:r>
           </w:p>
         </w:tc>
@@ -1605,27 +1384,7 @@
       </w:r>
       <w:bookmarkEnd w:id="1"/>
       <w:r>
-        <w:t xml:space="preserve">. </w:t>
-      </w:r>
-      <w:r>
-        <w:t xml:space="preserve">Field names, data types, and descriptions for </w:t>
-      </w:r>
-      <w:r>
-        <w:t>assets</w:t>
-      </w:r>
-      <w:r>
-        <w:t xml:space="preserve"> layer in point index </w:t>
-      </w:r>
-      <w:proofErr w:type="spellStart"/>
-      <w:r>
-        <w:t>geopackage</w:t>
-      </w:r>
-      <w:proofErr w:type="spellEnd"/>
-      <w:r>
-        <w:t xml:space="preserve"> files</w:t>
-      </w:r>
-      <w:r>
-        <w:t>.</w:t>
+        <w:t>. Field names, data types, and descriptions for assets layer in point index geopackage files.</w:t>
       </w:r>
     </w:p>
     <w:tbl>
@@ -1677,11 +1436,9 @@
             <w:tcW w:w="2276" w:type="dxa"/>
           </w:tcPr>
           <w:p>
-            <w:proofErr w:type="spellStart"/>
             <w:r>
               <w:t>filespec</w:t>
             </w:r>
-            <w:proofErr w:type="spellEnd"/>
           </w:p>
         </w:tc>
         <w:tc>
@@ -1711,11 +1468,9 @@
             <w:tcW w:w="2276" w:type="dxa"/>
           </w:tcPr>
           <w:p>
-            <w:proofErr w:type="spellStart"/>
             <w:r>
               <w:t>filesize</w:t>
             </w:r>
-            <w:proofErr w:type="spellEnd"/>
           </w:p>
         </w:tc>
         <w:tc>
@@ -1745,11 +1500,9 @@
             <w:tcW w:w="2276" w:type="dxa"/>
           </w:tcPr>
           <w:p>
-            <w:proofErr w:type="spellStart"/>
             <w:r>
               <w:t>pointcount</w:t>
             </w:r>
-            <w:proofErr w:type="spellEnd"/>
           </w:p>
         </w:tc>
         <w:tc>
@@ -1780,7 +1533,6 @@
           </w:tcPr>
           <w:p>
             <w:r>
-              <w:lastRenderedPageBreak/>
               <w:t>compressed</w:t>
             </w:r>
           </w:p>
@@ -1812,11 +1564,9 @@
             <w:tcW w:w="2276" w:type="dxa"/>
           </w:tcPr>
           <w:p>
-            <w:proofErr w:type="spellStart"/>
             <w:r>
               <w:t>copc</w:t>
             </w:r>
-            <w:proofErr w:type="spellEnd"/>
           </w:p>
         </w:tc>
         <w:tc>
@@ -1846,11 +1596,9 @@
             <w:tcW w:w="2276" w:type="dxa"/>
           </w:tcPr>
           <w:p>
-            <w:proofErr w:type="spellStart"/>
             <w:r>
               <w:t>creation_day</w:t>
             </w:r>
-            <w:proofErr w:type="spellEnd"/>
           </w:p>
         </w:tc>
         <w:tc>
@@ -1891,11 +1639,9 @@
             <w:tcW w:w="2276" w:type="dxa"/>
           </w:tcPr>
           <w:p>
-            <w:proofErr w:type="spellStart"/>
             <w:r>
               <w:t>creation_year</w:t>
             </w:r>
-            <w:proofErr w:type="spellEnd"/>
           </w:p>
         </w:tc>
         <w:tc>
@@ -1932,12 +1678,12 @@
               <w:rPr>
                 <w:vertAlign w:val="superscript"/>
               </w:rPr>
+              <w:instrText xml:space="preserve"> \* MERGEFORMAT </w:instrText>
             </w:r>
             <w:r>
               <w:rPr>
                 <w:vertAlign w:val="superscript"/>
               </w:rPr>
-              <w:instrText xml:space="preserve"> \* MERGEFORMAT </w:instrText>
             </w:r>
             <w:r>
               <w:rPr>
@@ -1969,11 +1715,9 @@
             <w:tcW w:w="2276" w:type="dxa"/>
           </w:tcPr>
           <w:p>
-            <w:proofErr w:type="spellStart"/>
             <w:r>
               <w:t>point_record_format</w:t>
             </w:r>
-            <w:proofErr w:type="spellEnd"/>
           </w:p>
         </w:tc>
         <w:tc>
@@ -1995,18 +1739,44 @@
               <w:t>Point record format</w:t>
             </w:r>
             <w:r>
+              <w:rPr>
+                <w:vertAlign w:val="superscript"/>
+              </w:rPr>
               <w:fldChar w:fldCharType="begin"/>
             </w:r>
             <w:r>
+              <w:rPr>
+                <w:vertAlign w:val="superscript"/>
+              </w:rPr>
               <w:instrText xml:space="preserve"> NOTEREF _Ref194589225 \h </w:instrText>
             </w:r>
             <w:r>
+              <w:rPr>
+                <w:vertAlign w:val="superscript"/>
+              </w:rPr>
+            </w:r>
+            <w:r>
+              <w:rPr>
+                <w:vertAlign w:val="superscript"/>
+              </w:rPr>
+              <w:instrText xml:space="preserve"> \* MERGEFORMAT </w:instrText>
+            </w:r>
+            <w:r>
+              <w:rPr>
+                <w:vertAlign w:val="superscript"/>
+              </w:rPr>
               <w:fldChar w:fldCharType="separate"/>
             </w:r>
             <w:r>
+              <w:rPr>
+                <w:vertAlign w:val="superscript"/>
+              </w:rPr>
               <w:t>1</w:t>
             </w:r>
             <w:r>
+              <w:rPr>
+                <w:vertAlign w:val="superscript"/>
+              </w:rPr>
               <w:fldChar w:fldCharType="end"/>
             </w:r>
             <w:r>
@@ -2021,11 +1791,9 @@
             <w:tcW w:w="2276" w:type="dxa"/>
           </w:tcPr>
           <w:p>
-            <w:proofErr w:type="spellStart"/>
             <w:r>
               <w:t>point_record_length</w:t>
             </w:r>
-            <w:proofErr w:type="spellEnd"/>
           </w:p>
         </w:tc>
         <w:tc>
@@ -2062,12 +1830,12 @@
               <w:rPr>
                 <w:vertAlign w:val="superscript"/>
               </w:rPr>
+              <w:instrText xml:space="preserve"> \* MERGEFORMAT </w:instrText>
             </w:r>
             <w:r>
               <w:rPr>
                 <w:vertAlign w:val="superscript"/>
               </w:rPr>
-              <w:instrText xml:space="preserve"> \* MERGEFORMAT </w:instrText>
             </w:r>
             <w:r>
               <w:rPr>
@@ -2099,11 +1867,9 @@
             <w:tcW w:w="2276" w:type="dxa"/>
           </w:tcPr>
           <w:p>
-            <w:proofErr w:type="spellStart"/>
             <w:r>
               <w:t>major_version</w:t>
             </w:r>
-            <w:proofErr w:type="spellEnd"/>
           </w:p>
         </w:tc>
         <w:tc>
@@ -2125,18 +1891,44 @@
               <w:t>LAS format major version</w:t>
             </w:r>
             <w:r>
+              <w:rPr>
+                <w:vertAlign w:val="superscript"/>
+              </w:rPr>
               <w:fldChar w:fldCharType="begin"/>
             </w:r>
             <w:r>
+              <w:rPr>
+                <w:vertAlign w:val="superscript"/>
+              </w:rPr>
               <w:instrText xml:space="preserve"> NOTEREF _Ref194589225 \h </w:instrText>
             </w:r>
             <w:r>
+              <w:rPr>
+                <w:vertAlign w:val="superscript"/>
+              </w:rPr>
+            </w:r>
+            <w:r>
+              <w:rPr>
+                <w:vertAlign w:val="superscript"/>
+              </w:rPr>
+              <w:instrText xml:space="preserve"> \* MERGEFORMAT </w:instrText>
+            </w:r>
+            <w:r>
+              <w:rPr>
+                <w:vertAlign w:val="superscript"/>
+              </w:rPr>
               <w:fldChar w:fldCharType="separate"/>
             </w:r>
             <w:r>
+              <w:rPr>
+                <w:vertAlign w:val="superscript"/>
+              </w:rPr>
               <w:t>1</w:t>
             </w:r>
             <w:r>
+              <w:rPr>
+                <w:vertAlign w:val="superscript"/>
+              </w:rPr>
               <w:fldChar w:fldCharType="end"/>
             </w:r>
             <w:r>
@@ -2151,11 +1943,9 @@
             <w:tcW w:w="2276" w:type="dxa"/>
           </w:tcPr>
           <w:p>
-            <w:proofErr w:type="spellStart"/>
             <w:r>
               <w:t>minor_version</w:t>
             </w:r>
-            <w:proofErr w:type="spellEnd"/>
           </w:p>
         </w:tc>
         <w:tc>
@@ -2192,12 +1982,12 @@
               <w:rPr>
                 <w:vertAlign w:val="superscript"/>
               </w:rPr>
+              <w:instrText xml:space="preserve"> \* MERGEFORMAT </w:instrText>
             </w:r>
             <w:r>
               <w:rPr>
                 <w:vertAlign w:val="superscript"/>
               </w:rPr>
-              <w:instrText xml:space="preserve"> \* MERGEFORMAT </w:instrText>
             </w:r>
             <w:r>
               <w:rPr>
@@ -2293,11 +2083,9 @@
             <w:tcW w:w="2276" w:type="dxa"/>
           </w:tcPr>
           <w:p>
-            <w:proofErr w:type="spellStart"/>
             <w:r>
               <w:t>minz</w:t>
             </w:r>
-            <w:proofErr w:type="spellEnd"/>
           </w:p>
         </w:tc>
         <w:tc>
@@ -2316,13 +2104,7 @@
           </w:tcPr>
           <w:p>
             <w:r>
-              <w:t xml:space="preserve">Minimum </w:t>
-            </w:r>
-            <w:r>
-              <w:t>Z</w:t>
-            </w:r>
-            <w:r>
-              <w:t xml:space="preserve"> value for bounding box containing all assets.</w:t>
+              <w:t>Minimum Z value for bounding box containing all assets.</w:t>
             </w:r>
           </w:p>
         </w:tc>
@@ -2333,11 +2115,9 @@
             <w:tcW w:w="2276" w:type="dxa"/>
           </w:tcPr>
           <w:p>
-            <w:proofErr w:type="spellStart"/>
             <w:r>
               <w:t>maxx</w:t>
             </w:r>
-            <w:proofErr w:type="spellEnd"/>
           </w:p>
         </w:tc>
         <w:tc>
@@ -2367,11 +2147,9 @@
             <w:tcW w:w="2276" w:type="dxa"/>
           </w:tcPr>
           <w:p>
-            <w:proofErr w:type="spellStart"/>
             <w:r>
               <w:t>maxy</w:t>
             </w:r>
-            <w:proofErr w:type="spellEnd"/>
           </w:p>
         </w:tc>
         <w:tc>
@@ -2401,11 +2179,9 @@
             <w:tcW w:w="2276" w:type="dxa"/>
           </w:tcPr>
           <w:p>
-            <w:proofErr w:type="spellStart"/>
             <w:r>
               <w:t>maxz</w:t>
             </w:r>
-            <w:proofErr w:type="spellEnd"/>
           </w:p>
         </w:tc>
         <w:tc>
@@ -2424,19 +2200,7 @@
           </w:tcPr>
           <w:p>
             <w:r>
-              <w:t>M</w:t>
-            </w:r>
-            <w:r>
-              <w:t>ax</w:t>
-            </w:r>
-            <w:r>
-              <w:t xml:space="preserve">imum </w:t>
-            </w:r>
-            <w:r>
-              <w:t>Z</w:t>
-            </w:r>
-            <w:r>
-              <w:t xml:space="preserve"> value for bounding box containing all assets.</w:t>
+              <w:t>Maximum Z value for bounding box containing all assets.</w:t>
             </w:r>
           </w:p>
         </w:tc>
@@ -2447,11 +2211,9 @@
             <w:tcW w:w="2276" w:type="dxa"/>
           </w:tcPr>
           <w:p>
-            <w:proofErr w:type="spellStart"/>
             <w:r>
               <w:t>crs</w:t>
             </w:r>
-            <w:proofErr w:type="spellEnd"/>
           </w:p>
         </w:tc>
         <w:tc>
@@ -2781,11 +2543,127 @@
       </w:rPr>
     </w:lvl>
   </w:abstractNum>
+  <w:abstractNum w:abstractNumId="2" w15:restartNumberingAfterBreak="0">
+    <w:nsid w:val="749126B6"/>
+    <w:multiLevelType w:val="hybridMultilevel"/>
+    <w:tmpl w:val="803E337C"/>
+    <w:lvl w:ilvl="0" w:tplc="04090001">
+      <w:start w:val="1"/>
+      <w:numFmt w:val="bullet"/>
+      <w:lvlText w:val=""/>
+      <w:lvlJc w:val="left"/>
+      <w:pPr>
+        <w:ind w:left="720" w:hanging="360"/>
+      </w:pPr>
+      <w:rPr>
+        <w:rFonts w:ascii="Symbol" w:hAnsi="Symbol" w:hint="default"/>
+      </w:rPr>
+    </w:lvl>
+    <w:lvl w:ilvl="1" w:tplc="04090003" w:tentative="1">
+      <w:start w:val="1"/>
+      <w:numFmt w:val="bullet"/>
+      <w:lvlText w:val="o"/>
+      <w:lvlJc w:val="left"/>
+      <w:pPr>
+        <w:ind w:left="1440" w:hanging="360"/>
+      </w:pPr>
+      <w:rPr>
+        <w:rFonts w:ascii="Courier New" w:hAnsi="Courier New" w:cs="Courier New" w:hint="default"/>
+      </w:rPr>
+    </w:lvl>
+    <w:lvl w:ilvl="2" w:tplc="04090005" w:tentative="1">
+      <w:start w:val="1"/>
+      <w:numFmt w:val="bullet"/>
+      <w:lvlText w:val=""/>
+      <w:lvlJc w:val="left"/>
+      <w:pPr>
+        <w:ind w:left="2160" w:hanging="360"/>
+      </w:pPr>
+      <w:rPr>
+        <w:rFonts w:ascii="Wingdings" w:hAnsi="Wingdings" w:hint="default"/>
+      </w:rPr>
+    </w:lvl>
+    <w:lvl w:ilvl="3" w:tplc="04090001" w:tentative="1">
+      <w:start w:val="1"/>
+      <w:numFmt w:val="bullet"/>
+      <w:lvlText w:val=""/>
+      <w:lvlJc w:val="left"/>
+      <w:pPr>
+        <w:ind w:left="2880" w:hanging="360"/>
+      </w:pPr>
+      <w:rPr>
+        <w:rFonts w:ascii="Symbol" w:hAnsi="Symbol" w:hint="default"/>
+      </w:rPr>
+    </w:lvl>
+    <w:lvl w:ilvl="4" w:tplc="04090003" w:tentative="1">
+      <w:start w:val="1"/>
+      <w:numFmt w:val="bullet"/>
+      <w:lvlText w:val="o"/>
+      <w:lvlJc w:val="left"/>
+      <w:pPr>
+        <w:ind w:left="3600" w:hanging="360"/>
+      </w:pPr>
+      <w:rPr>
+        <w:rFonts w:ascii="Courier New" w:hAnsi="Courier New" w:cs="Courier New" w:hint="default"/>
+      </w:rPr>
+    </w:lvl>
+    <w:lvl w:ilvl="5" w:tplc="04090005" w:tentative="1">
+      <w:start w:val="1"/>
+      <w:numFmt w:val="bullet"/>
+      <w:lvlText w:val=""/>
+      <w:lvlJc w:val="left"/>
+      <w:pPr>
+        <w:ind w:left="4320" w:hanging="360"/>
+      </w:pPr>
+      <w:rPr>
+        <w:rFonts w:ascii="Wingdings" w:hAnsi="Wingdings" w:hint="default"/>
+      </w:rPr>
+    </w:lvl>
+    <w:lvl w:ilvl="6" w:tplc="04090001" w:tentative="1">
+      <w:start w:val="1"/>
+      <w:numFmt w:val="bullet"/>
+      <w:lvlText w:val=""/>
+      <w:lvlJc w:val="left"/>
+      <w:pPr>
+        <w:ind w:left="5040" w:hanging="360"/>
+      </w:pPr>
+      <w:rPr>
+        <w:rFonts w:ascii="Symbol" w:hAnsi="Symbol" w:hint="default"/>
+      </w:rPr>
+    </w:lvl>
+    <w:lvl w:ilvl="7" w:tplc="04090003" w:tentative="1">
+      <w:start w:val="1"/>
+      <w:numFmt w:val="bullet"/>
+      <w:lvlText w:val="o"/>
+      <w:lvlJc w:val="left"/>
+      <w:pPr>
+        <w:ind w:left="5760" w:hanging="360"/>
+      </w:pPr>
+      <w:rPr>
+        <w:rFonts w:ascii="Courier New" w:hAnsi="Courier New" w:cs="Courier New" w:hint="default"/>
+      </w:rPr>
+    </w:lvl>
+    <w:lvl w:ilvl="8" w:tplc="04090005" w:tentative="1">
+      <w:start w:val="1"/>
+      <w:numFmt w:val="bullet"/>
+      <w:lvlText w:val=""/>
+      <w:lvlJc w:val="left"/>
+      <w:pPr>
+        <w:ind w:left="6480" w:hanging="360"/>
+      </w:pPr>
+      <w:rPr>
+        <w:rFonts w:ascii="Wingdings" w:hAnsi="Wingdings" w:hint="default"/>
+      </w:rPr>
+    </w:lvl>
+  </w:abstractNum>
   <w:num w:numId="1" w16cid:durableId="1365014457">
     <w:abstractNumId w:val="0"/>
   </w:num>
   <w:num w:numId="2" w16cid:durableId="1176533813">
     <w:abstractNumId w:val="1"/>
+  </w:num>
+  <w:num w:numId="3" w16cid:durableId="375394113">
+    <w:abstractNumId w:val="2"/>
   </w:num>
 </w:numbering>
 </file>
@@ -3393,7 +3271,6 @@
   <w:style w:type="character" w:default="1" w:styleId="DefaultParagraphFont">
     <w:name w:val="Default Paragraph Font"/>
     <w:uiPriority w:val="1"/>
-    <w:semiHidden/>
     <w:unhideWhenUsed/>
   </w:style>
   <w:style w:type="table" w:default="1" w:styleId="TableNormal">
@@ -3784,6 +3661,29 @@
       <w:vertAlign w:val="superscript"/>
     </w:rPr>
   </w:style>
+  <w:style w:type="character" w:styleId="Hyperlink">
+    <w:name w:val="Hyperlink"/>
+    <w:basedOn w:val="DefaultParagraphFont"/>
+    <w:uiPriority w:val="99"/>
+    <w:unhideWhenUsed/>
+    <w:rsid w:val="000E32FD"/>
+    <w:rPr>
+      <w:color w:val="467886" w:themeColor="hyperlink"/>
+      <w:u w:val="single"/>
+    </w:rPr>
+  </w:style>
+  <w:style w:type="character" w:styleId="UnresolvedMention">
+    <w:name w:val="Unresolved Mention"/>
+    <w:basedOn w:val="DefaultParagraphFont"/>
+    <w:uiPriority w:val="99"/>
+    <w:semiHidden/>
+    <w:unhideWhenUsed/>
+    <w:rsid w:val="000E32FD"/>
+    <w:rPr>
+      <w:color w:val="605E5C"/>
+      <w:shd w:val="clear" w:color="auto" w:fill="E1DFDD"/>
+    </w:rPr>
+  </w:style>
 </w:styles>
 </file>
 

</xml_diff>

<commit_message>
Adding index code for R10
</commit_message>
<xml_diff>
--- a/Documents/Forest Service Lidar Indexing Project.docx
+++ b/Documents/Forest Service Lidar Indexing Project.docx
@@ -633,6 +633,302 @@
         <w:t>T:\FS\Reference\RSImagery\ProcessedData\r10_cnf\RSImagery\Geo\DEM\LiDAR</w:t>
       </w:r>
     </w:p>
+    <w:p>
+      <w:r>
+        <w:t>Some of the R10 data are stored in ESRI’s zLAS format. I don’t have code to read this format so can’t create index files. Code (binary library) is available (</w:t>
+      </w:r>
+      <w:r>
+        <w:t>https://github.com/Esri/esri-zlas-io-library</w:t>
+      </w:r>
+      <w:r>
+        <w:t xml:space="preserve">) but the format is not documented (at least not </w:t>
+      </w:r>
+      <w:r>
+        <w:t>publically…not an open source specification</w:t>
+      </w:r>
+      <w:r>
+        <w:t>). Given more time, I could try to incorporate the library into my C++ scanning program.</w:t>
+      </w:r>
+      <w:r>
+        <w:t xml:space="preserve"> </w:t>
+      </w:r>
+    </w:p>
+    <w:p>
+      <w:r>
+        <w:t xml:space="preserve">NOTE: </w:t>
+      </w:r>
+      <w:r>
+        <w:t>T</w:t>
+      </w:r>
+      <w:r>
+        <w:t>he following discussion</w:t>
+      </w:r>
+      <w:r>
+        <w:t xml:space="preserve"> refers to the zLIDAR format and not zLAS…</w:t>
+      </w:r>
+      <w:r>
+        <w:t xml:space="preserve">I did find this resource: </w:t>
+      </w:r>
+      <w:hyperlink r:id="rId11" w:history="1">
+        <w:r>
+          <w:rPr>
+            <w:rStyle w:val="Hyperlink"/>
+          </w:rPr>
+          <w:t>https://jblindsay.github.io/zLidar_spec/section3.html</w:t>
+        </w:r>
+      </w:hyperlink>
+      <w:r>
+        <w:t xml:space="preserve"> that has some useful information. The zL</w:t>
+      </w:r>
+      <w:r>
+        <w:t>IDAR</w:t>
+      </w:r>
+      <w:r>
+        <w:t xml:space="preserve"> </w:t>
+      </w:r>
+      <w:r>
+        <w:lastRenderedPageBreak/>
+        <w:t>file header is the same as the header for LAS/LAZ/COPC except the first four bytes (containing a “signature”</w:t>
+      </w:r>
+      <w:r>
+        <w:t>)</w:t>
+      </w:r>
+      <w:r>
+        <w:t xml:space="preserve"> are “ZLDR” instead of “LASF” as in LAS/LAZ/COPC.</w:t>
+      </w:r>
+      <w:r>
+        <w:t xml:space="preserve"> </w:t>
+      </w:r>
+      <w:r>
+        <w:t>Changes to the C++ code that reads LAS/LAZ to read zLIDAR are easy</w:t>
+      </w:r>
+      <w:r>
+        <w:t xml:space="preserve"> (and done)</w:t>
+      </w:r>
+      <w:r>
+        <w:t>, but I have never encountered this format.</w:t>
+      </w:r>
+    </w:p>
+    <w:p>
+      <w:r>
+        <w:t>As with R6 data, many of the projects do not have CRS information coded as WKT in the LAS files. This means that while the index files are useful to calculate total file sizes, they can’t be displayed in their correct location.</w:t>
+      </w:r>
+    </w:p>
+    <w:p>
+      <w:pPr>
+        <w:pStyle w:val="Caption"/>
+        <w:keepNext/>
+        <w:jc w:val="center"/>
+      </w:pPr>
+      <w:r>
+        <w:t xml:space="preserve">Table </w:t>
+      </w:r>
+      <w:r>
+        <w:t>2</w:t>
+      </w:r>
+      <w:r>
+        <w:t xml:space="preserve">. Summary information for Region </w:t>
+      </w:r>
+      <w:r>
+        <w:t>10</w:t>
+      </w:r>
+      <w:r>
+        <w:t xml:space="preserve"> </w:t>
+      </w:r>
+      <w:r>
+        <w:t xml:space="preserve">Tongass National Forest </w:t>
+      </w:r>
+      <w:r>
+        <w:t>point cloud data.</w:t>
+      </w:r>
+    </w:p>
+    <w:tbl>
+      <w:tblPr>
+        <w:tblStyle w:val="TableGrid"/>
+        <w:tblW w:w="0" w:type="auto"/>
+        <w:jc w:val="center"/>
+        <w:tblLook w:val="04A0" w:firstRow="1" w:lastRow="0" w:firstColumn="1" w:lastColumn="0" w:noHBand="0" w:noVBand="1"/>
+      </w:tblPr>
+      <w:tblGrid>
+        <w:gridCol w:w="4675"/>
+        <w:gridCol w:w="1170"/>
+      </w:tblGrid>
+      <w:tr>
+        <w:trPr>
+          <w:jc w:val="center"/>
+        </w:trPr>
+        <w:tc>
+          <w:tcPr>
+            <w:tcW w:w="4675" w:type="dxa"/>
+          </w:tcPr>
+          <w:p>
+            <w:pPr>
+              <w:rPr>
+                <w:b/>
+                <w:bCs/>
+              </w:rPr>
+            </w:pPr>
+            <w:r>
+              <w:rPr>
+                <w:b/>
+                <w:bCs/>
+              </w:rPr>
+              <w:t>Index files created:</w:t>
+            </w:r>
+          </w:p>
+        </w:tc>
+        <w:tc>
+          <w:tcPr>
+            <w:tcW w:w="1170" w:type="dxa"/>
+          </w:tcPr>
+          <w:p>
+            <w:r>
+              <w:t>171</w:t>
+            </w:r>
+          </w:p>
+        </w:tc>
+      </w:tr>
+      <w:tr>
+        <w:trPr>
+          <w:jc w:val="center"/>
+        </w:trPr>
+        <w:tc>
+          <w:tcPr>
+            <w:tcW w:w="4675" w:type="dxa"/>
+          </w:tcPr>
+          <w:p>
+            <w:pPr>
+              <w:rPr>
+                <w:b/>
+                <w:bCs/>
+              </w:rPr>
+            </w:pPr>
+            <w:r>
+              <w:rPr>
+                <w:b/>
+                <w:bCs/>
+              </w:rPr>
+              <w:t>Total data size (Tb):</w:t>
+            </w:r>
+          </w:p>
+        </w:tc>
+        <w:tc>
+          <w:tcPr>
+            <w:tcW w:w="1170" w:type="dxa"/>
+          </w:tcPr>
+          <w:p>
+            <w:r>
+              <w:t>2.7</w:t>
+            </w:r>
+          </w:p>
+        </w:tc>
+      </w:tr>
+      <w:tr>
+        <w:trPr>
+          <w:jc w:val="center"/>
+        </w:trPr>
+        <w:tc>
+          <w:tcPr>
+            <w:tcW w:w="4675" w:type="dxa"/>
+          </w:tcPr>
+          <w:p>
+            <w:pPr>
+              <w:rPr>
+                <w:b/>
+                <w:bCs/>
+              </w:rPr>
+            </w:pPr>
+            <w:r>
+              <w:rPr>
+                <w:b/>
+                <w:bCs/>
+              </w:rPr>
+              <w:t>Index files identified as 3DEP:</w:t>
+            </w:r>
+          </w:p>
+        </w:tc>
+        <w:tc>
+          <w:tcPr>
+            <w:tcW w:w="1170" w:type="dxa"/>
+          </w:tcPr>
+          <w:p>
+            <w:r>
+              <w:t>NA</w:t>
+            </w:r>
+          </w:p>
+        </w:tc>
+      </w:tr>
+      <w:tr>
+        <w:trPr>
+          <w:jc w:val="center"/>
+        </w:trPr>
+        <w:tc>
+          <w:tcPr>
+            <w:tcW w:w="4675" w:type="dxa"/>
+          </w:tcPr>
+          <w:p>
+            <w:pPr>
+              <w:rPr>
+                <w:b/>
+                <w:bCs/>
+              </w:rPr>
+            </w:pPr>
+            <w:r>
+              <w:rPr>
+                <w:b/>
+                <w:bCs/>
+              </w:rPr>
+              <w:t>3DEP data size (Tb):</w:t>
+            </w:r>
+          </w:p>
+        </w:tc>
+        <w:tc>
+          <w:tcPr>
+            <w:tcW w:w="1170" w:type="dxa"/>
+          </w:tcPr>
+          <w:p>
+            <w:r>
+              <w:t>NA</w:t>
+            </w:r>
+          </w:p>
+        </w:tc>
+      </w:tr>
+      <w:tr>
+        <w:trPr>
+          <w:jc w:val="center"/>
+        </w:trPr>
+        <w:tc>
+          <w:tcPr>
+            <w:tcW w:w="4675" w:type="dxa"/>
+          </w:tcPr>
+          <w:p>
+            <w:pPr>
+              <w:rPr>
+                <w:b/>
+                <w:bCs/>
+              </w:rPr>
+            </w:pPr>
+            <w:r>
+              <w:rPr>
+                <w:b/>
+                <w:bCs/>
+              </w:rPr>
+              <w:t>Non-3DEP data size (Tb):</w:t>
+            </w:r>
+          </w:p>
+        </w:tc>
+        <w:tc>
+          <w:tcPr>
+            <w:tcW w:w="1170" w:type="dxa"/>
+          </w:tcPr>
+          <w:p>
+            <w:r>
+              <w:t>NA</w:t>
+            </w:r>
+          </w:p>
+        </w:tc>
+      </w:tr>
+    </w:tbl>
     <w:p/>
     <w:p>
       <w:pPr>
@@ -654,11 +950,7 @@
         <w:t xml:space="preserve">A separate index is created for each folder and each file type (LAS, LAZ, COPC, or EPT). </w:t>
       </w:r>
       <w:r>
-        <w:t xml:space="preserve">Names for index files are created using the folder name without the root folder. Slashes in the names (indicating subfolders) are replaced with “_][_” and the file type is appended to the name. For </w:t>
-      </w:r>
-      <w:r>
-        <w:lastRenderedPageBreak/>
-        <w:t xml:space="preserve">example, the index for LAS files in a folder named “2022_LidarProject\PointData\LAZ” would be named “2022_LidarProject_][_PointData_][_LAZ_LAS.gpkg”. </w:t>
+        <w:t xml:space="preserve">Names for index files are created using the folder name without the root folder. Slashes in the names (indicating subfolders) are replaced with “_][_” and the file type is appended to the name. For example, the index for LAS files in a folder named “2022_LidarProject\PointData\LAZ” would be named “2022_LidarProject_][_PointData_][_LAZ_LAS.gpkg”. </w:t>
       </w:r>
       <w:r>
         <w:t>Index files are created by reading headers for all point data files in a folder</w:t>
@@ -799,6 +1091,7 @@
     </w:p>
     <w:p>
       <w:r>
+        <w:lastRenderedPageBreak/>
         <w:t xml:space="preserve">Entwine data is structured differently from simple point files. With entwine there is a json file in the parent directly that contains </w:t>
       </w:r>
       <w:r>
@@ -1147,11 +1440,7 @@
           </w:tcPr>
           <w:p>
             <w:r>
-              <w:t xml:space="preserve">Logical value indicating that CRS was found in assets. TRUE means CRS information was found and should be in </w:t>
-            </w:r>
-            <w:r>
-              <w:lastRenderedPageBreak/>
-              <w:t>the crs field. FALSE means that CRS was not found in assets.</w:t>
+              <w:t>Logical value indicating that CRS was found in assets. TRUE means CRS information was found and should be in the crs field. FALSE means that CRS was not found in assets.</w:t>
             </w:r>
           </w:p>
         </w:tc>
@@ -1163,7 +1452,6 @@
           </w:tcPr>
           <w:p>
             <w:r>
-              <w:lastRenderedPageBreak/>
               <w:t>minx</w:t>
             </w:r>
           </w:p>
@@ -1754,12 +2042,12 @@
               <w:rPr>
                 <w:vertAlign w:val="superscript"/>
               </w:rPr>
+              <w:instrText xml:space="preserve"> \* MERGEFORMAT </w:instrText>
             </w:r>
             <w:r>
               <w:rPr>
                 <w:vertAlign w:val="superscript"/>
               </w:rPr>
-              <w:instrText xml:space="preserve"> \* MERGEFORMAT </w:instrText>
             </w:r>
             <w:r>
               <w:rPr>
@@ -1868,6 +2156,7 @@
           </w:tcPr>
           <w:p>
             <w:r>
+              <w:lastRenderedPageBreak/>
               <w:t>major_version</w:t>
             </w:r>
           </w:p>
@@ -1906,12 +2195,12 @@
               <w:rPr>
                 <w:vertAlign w:val="superscript"/>
               </w:rPr>
+              <w:instrText xml:space="preserve"> \* MERGEFORMAT </w:instrText>
             </w:r>
             <w:r>
               <w:rPr>
                 <w:vertAlign w:val="superscript"/>
               </w:rPr>
-              <w:instrText xml:space="preserve"> \* MERGEFORMAT </w:instrText>
             </w:r>
             <w:r>
               <w:rPr>
@@ -3271,6 +3560,7 @@
   <w:style w:type="character" w:default="1" w:styleId="DefaultParagraphFont">
     <w:name w:val="Default Paragraph Font"/>
     <w:uiPriority w:val="1"/>
+    <w:semiHidden/>
     <w:unhideWhenUsed/>
   </w:style>
   <w:style w:type="table" w:default="1" w:styleId="TableNormal">

</xml_diff>

<commit_message>
Lots of changes. Big one is the correction of the min/max xy columns in the attributes for the bounding box and wrapping polygon when creating the asset catalogs
</commit_message>
<xml_diff>
--- a/Documents/Forest Service Lidar Indexing Project.docx
+++ b/Documents/Forest Service Lidar Indexing Project.docx
@@ -4,52 +4,56 @@
   <w:body>
     <w:p>
       <w:pPr>
-        <w:rPr>
-          <w:b/>
-          <w:bCs/>
-        </w:rPr>
-      </w:pPr>
-      <w:r>
-        <w:rPr>
-          <w:b/>
-          <w:bCs/>
-        </w:rPr>
+        <w:pStyle w:val="Heading1"/>
+      </w:pPr>
+      <w:r>
         <w:t>Forest Service Lidar Indexing Project</w:t>
       </w:r>
     </w:p>
     <w:p>
       <w:pPr>
-        <w:rPr>
-          <w:b/>
-          <w:bCs/>
-        </w:rPr>
-      </w:pPr>
-      <w:r>
-        <w:rPr>
-          <w:b/>
-          <w:bCs/>
-        </w:rPr>
+        <w:pStyle w:val="Heading2"/>
+      </w:pPr>
+      <w:r>
         <w:t>Overall goal</w:t>
       </w:r>
     </w:p>
     <w:p>
-      <w:pPr>
-        <w:rPr>
-          <w:b/>
-          <w:bCs/>
-        </w:rPr>
-      </w:pPr>
-      <w:r>
-        <w:rPr>
-          <w:b/>
-          <w:bCs/>
-        </w:rPr>
+      <w:r>
+        <w:t>The overall goal of the indexing/cataloging portion of the project is to locate estimate the storage requirements for point cloud data that is not also stored as part of the USGS 3DEP data collection. Forest Service has data held on local NAS devices, corporate storage, and external hard drives. For this project, the focus is on corporate storage and local NAS devices. Hopefully, most of the early data has been moved from external hard drives onto one of these storage options. For data that has not, manual cataloging may be necessary to identify and catalog the data.</w:t>
+      </w:r>
+      <w:r>
+        <w:t xml:space="preserve"> The primary point data file types or LAS and LAZ. Additional formats are zLAS (ESRI’s proprietary compressed point cloud format), Entwine, and COPC (cloud optimized point clouds). COPC presents itself as LAZ but addes some additional information to the file headers to provide spatial index capabilities. Entwine is similar to COPC except data are shattered into lots of small files where each file represents a spatial extent and resolution. The scanning logic used for this indexing does not support Entwine format. However, the python code that can be used to create the same indexes does support Entwine format.</w:t>
+      </w:r>
+    </w:p>
+    <w:p>
+      <w:r>
+        <w:t>For Region 6 data, information in the folder name indicate is the data are part of a 3DEP acquisition. For other regions, indexes will need to be compared to the 3DEP WESM index to look for spatial overlap.</w:t>
+      </w:r>
+    </w:p>
+    <w:p>
+      <w:pPr>
+        <w:pStyle w:val="Heading2"/>
+      </w:pPr>
+      <w:r>
         <w:t>Methods</w:t>
       </w:r>
     </w:p>
     <w:p>
       <w:r>
-        <w:t xml:space="preserve">The indexing process was developed using the Region 6 lidar data stored on the T: drive. All run times are for these data. </w:t>
+        <w:t xml:space="preserve">The indexing process was developed using the Region 6 lidar data stored on the T: drive. </w:t>
+      </w:r>
+      <w:r>
+        <w:t>These data served as the test case and most</w:t>
+      </w:r>
+      <w:r>
+        <w:t xml:space="preserve"> run times are </w:t>
+      </w:r>
+      <w:r>
+        <w:t>based on th</w:t>
+      </w:r>
+      <w:r>
+        <w:t xml:space="preserve">ese data. </w:t>
       </w:r>
       <w:r>
         <w:t xml:space="preserve">The </w:t>
@@ -76,7 +80,13 @@
         </w:numPr>
       </w:pPr>
       <w:r>
-        <w:t>Recursively scan a parent folder to create a list of subfolders</w:t>
+        <w:t xml:space="preserve">Recursively scan a parent folder to create a list of </w:t>
+      </w:r>
+      <w:r>
+        <w:t xml:space="preserve">all </w:t>
+      </w:r>
+      <w:r>
+        <w:t>subfolders</w:t>
       </w:r>
       <w:r>
         <w:t>,</w:t>
@@ -112,13 +122,31 @@
         </w:numPr>
       </w:pPr>
       <w:r>
-        <w:t xml:space="preserve">For folders with target files, scan file headers and create </w:t>
+        <w:t xml:space="preserve">For folders with target files, scan </w:t>
+      </w:r>
+      <w:r>
+        <w:t xml:space="preserve">all </w:t>
+      </w:r>
+      <w:r>
+        <w:t xml:space="preserve">file headers </w:t>
+      </w:r>
+      <w:r>
+        <w:t xml:space="preserve">for target file types </w:t>
+      </w:r>
+      <w:r>
+        <w:t xml:space="preserve">and create </w:t>
       </w:r>
       <w:r>
         <w:t>an</w:t>
       </w:r>
       <w:r>
-        <w:t xml:space="preserve"> index</w:t>
+        <w:t xml:space="preserve"> </w:t>
+      </w:r>
+      <w:r>
+        <w:t xml:space="preserve">initial </w:t>
+      </w:r>
+      <w:r>
+        <w:t>index</w:t>
       </w:r>
       <w:r>
         <w:t>,</w:t>
@@ -150,21 +178,49 @@
         <w:t>The recursive scan can be accomplished using the DIR command (DIR /b  /s&gt;folderlist.txt). Our CIO contact ran a “special” script for us that took almost an hour. On VDI, the DIR command took less than three minutes. Running the DIR command locally with the T: drive connected via VPN took 6 hours.</w:t>
       </w:r>
       <w:r>
-        <w:t xml:space="preserve"> I also implemented the recursive scan in the C++ program that looks for target file types</w:t>
-      </w:r>
-      <w:r>
-        <w:t>. This was used for the Region 6 data and took about 6 hours to run on my local computer connected to the T: drive via VPN.</w:t>
-      </w:r>
-    </w:p>
-    <w:p>
-      <w:r>
-        <w:t xml:space="preserve">The search for target files in each folder was done using a compiled C++ program that looked for the first file in a folder that matched the target types. I went with C++ because of the availability of the FindFirst() function that does not create a list of all files in a folder prior to checking for a file matching our target types. </w:t>
+        <w:t xml:space="preserve"> I also implemented the recursive scan </w:t>
+      </w:r>
+      <w:r>
+        <w:t xml:space="preserve">as a first step </w:t>
+      </w:r>
+      <w:r>
+        <w:t xml:space="preserve">in </w:t>
+      </w:r>
+      <w:r>
+        <w:t>a</w:t>
+      </w:r>
+      <w:r>
+        <w:t xml:space="preserve"> C++ program that looks for target file types</w:t>
+      </w:r>
+      <w:r>
+        <w:t xml:space="preserve">. This was used for the Region 6 data and </w:t>
+      </w:r>
+      <w:r>
+        <w:t xml:space="preserve">the recursive directory listing </w:t>
+      </w:r>
+      <w:r>
+        <w:t>took about 6 hours to run on my local computer connected to the T: drive via VPN.</w:t>
+      </w:r>
+    </w:p>
+    <w:p>
+      <w:r>
+        <w:t xml:space="preserve">The search for target files in each folder was done using a compiled C++ program that looked for the first file in a folder that matched the target types. I went with C++ because of the availability of the </w:t>
+      </w:r>
+      <w:r>
+        <w:lastRenderedPageBreak/>
+        <w:t xml:space="preserve">FindFirst() function that does not create a list of all files in a folder prior to checking for a file matching our target types. </w:t>
       </w:r>
       <w:r>
         <w:t xml:space="preserve">Running against local files was very fast. </w:t>
       </w:r>
       <w:r>
-        <w:t>Running this locally with T: drive connected via VPN took 12 hours. Ou</w:t>
+        <w:t>Running this locally with T: drive connected via VPN took 12 hours</w:t>
+      </w:r>
+      <w:r>
+        <w:t xml:space="preserve"> for the Region 6 data</w:t>
+      </w:r>
+      <w:r>
+        <w:t>. Ou</w:t>
       </w:r>
       <w:r>
         <w:t>t</w:t>
@@ -176,7 +232,13 @@
         <w:t xml:space="preserve">from the search </w:t>
       </w:r>
       <w:r>
-        <w:t>is a CSV file with the folder names and a flag indicating whether or not each target file type was found in the folder.</w:t>
+        <w:t xml:space="preserve">is a CSV file with the folder names and a flag indicating </w:t>
+      </w:r>
+      <w:r>
+        <w:t>whether</w:t>
+      </w:r>
+      <w:r>
+        <w:t xml:space="preserve"> each target file type was found in the folder.</w:t>
       </w:r>
     </w:p>
     <w:p>
@@ -196,7 +258,19 @@
         <w:t>to be very slow even when using a binary read of the file headers</w:t>
       </w:r>
       <w:r>
-        <w:t>. From past experience running the same scan of headers on local drives, the binary reads were much faster compared to using PDAL (in python) or the lidR package (in R). Testing with the binary read function coded in C++ linked to R scripts using local files indicated a performance gain of 200-300 times</w:t>
+        <w:t xml:space="preserve">. From </w:t>
+      </w:r>
+      <w:r>
+        <w:t>experience</w:t>
+      </w:r>
+      <w:r>
+        <w:t xml:space="preserve"> running the same scan of headers on local drives, the binary reads </w:t>
+      </w:r>
+      <w:r>
+        <w:t xml:space="preserve">(implemented in python or R) </w:t>
+      </w:r>
+      <w:r>
+        <w:t>were much faster compared to using PDAL (in python) or the lidR package (in R). Testing with the binary read function coded in C++ linked to R scripts using local files indicated a performance gain of 200-300 times</w:t>
       </w:r>
       <w:r>
         <w:t xml:space="preserve"> compared to using a binary read in R or the lidR package</w:t>
@@ -208,7 +282,13 @@
         <w:t xml:space="preserve">Rtools is </w:t>
       </w:r>
       <w:r>
-        <w:t>needed to compile the C++ code that links to R to do the binary read), I found that permissions/policy would not allow the C++ compiler to run. In the end, I ran the R code from a local machine connected to the T: drive via VPN (ran for about 35 hours). While this seems excessive</w:t>
+        <w:t>needed to compile the C++ code that links to R to do the binary read), I found that permissions/policy would not allow the C++ compiler to run. In the end, I ran the R code from a local machine connected to the T: drive via VPN (ran for about 35 hours</w:t>
+      </w:r>
+      <w:r>
+        <w:t xml:space="preserve"> for R6 data</w:t>
+      </w:r>
+      <w:r>
+        <w:t>). While this seems excessive</w:t>
       </w:r>
       <w:r>
         <w:t xml:space="preserve"> and should be much faster when run on VDI</w:t>
@@ -219,47 +299,125 @@
     </w:p>
     <w:p>
       <w:pPr>
-        <w:rPr>
-          <w:b/>
-          <w:bCs/>
-        </w:rPr>
-      </w:pPr>
-      <w:r>
-        <w:rPr>
-          <w:b/>
-          <w:bCs/>
-        </w:rPr>
+        <w:pStyle w:val="Heading3"/>
+      </w:pPr>
+      <w:r>
         <w:t xml:space="preserve">Post-processing of the indexes varies depending on the data source. </w:t>
       </w:r>
     </w:p>
     <w:p>
       <w:r>
-        <w:t>For the Region 6 data, I had to guess the CRS for ~60% of the index files. This is not particularly surprising given that our target data (non-3DEP) tend to be older so CRS information in point files, if included at all, is encoded as geoTIFF tags which do not provide a readily interpreted CRS “name”.</w:t>
-      </w:r>
-      <w:r>
-        <w:t xml:space="preserve"> I </w:t>
-      </w:r>
+        <w:t xml:space="preserve">For </w:t>
+      </w:r>
+      <w:r>
+        <w:t xml:space="preserve">some of </w:t>
+      </w:r>
+      <w:r>
+        <w:t xml:space="preserve">the Region 6 data, </w:t>
+      </w:r>
+      <w:r>
+        <w:t xml:space="preserve">there is a projection </w:t>
+      </w:r>
+      <w:r>
+        <w:t xml:space="preserve">name </w:t>
+      </w:r>
+      <w:r>
+        <w:t xml:space="preserve">embedded in the parent folder name. I used this </w:t>
+      </w:r>
+      <w:r>
+        <w:t xml:space="preserve">to guess the CRS for ~60% of the index files. </w:t>
+      </w:r>
+      <w:r>
+        <w:t>O</w:t>
+      </w:r>
+      <w:r>
+        <w:t>ur target data (non-3DEP) tend to be older so CRS information in point files, if included at all, is encoded as geoTIFF tags which do not provide a readily interpreted CRS “</w:t>
+      </w:r>
+      <w:r>
+        <w:t>definition</w:t>
+      </w:r>
+      <w:r>
+        <w:t>”.</w:t>
+      </w:r>
+      <w:r>
+        <w:t xml:space="preserve"> </w:t>
+      </w:r>
+      <w:r>
+        <w:t xml:space="preserve">During the guessing process, </w:t>
+      </w:r>
+      <w:r>
+        <w:t>I added a field (assignedCRS) to the dataframe associated with the boundingbox and boundary layers. The CRS WKT was added in this field when a CRS was “guessed”. I manually examined maps of all indexes with assigned CRS and only found seven projects/folders with problems. Five projects/folders had incorrect CRS (but don’t know how to figure out the correct CRS) and two had some point tiles with data in a different CRS than other tiles. This was manifested by a boundary polygon that spanned several states or extended into northern British Columbia.</w:t>
+      </w:r>
+    </w:p>
+    <w:p>
+      <w:r>
+        <w:t>After further thought, I cam</w:t>
+      </w:r>
+      <w:r>
+        <w:t>e</w:t>
+      </w:r>
+      <w:r>
+        <w:t xml:space="preserve"> up with an approach th</w:t>
+      </w:r>
+      <w:r>
+        <w:t>at</w:t>
+      </w:r>
+      <w:r>
+        <w:t xml:space="preserve"> used PDAL to read a single point file from each index to sort out the CRS f</w:t>
+      </w:r>
+      <w:r>
+        <w:t>ro</w:t>
+      </w:r>
+      <w:r>
+        <w:t xml:space="preserve">m the geoTIFF tags. PDAL has more robust code in this regard but was too slow in my initial tests to be used to read headers for every file. Reading the header for a single file in each folder took a few minutes, at most, so this was doable. The downside with this approach is that it requires a working installation of PDAL. This has not been a problem on my workstation but could be problematic on other FS-images computers. The R code creates the PDAL command line to parse header information </w:t>
+      </w:r>
+      <w:r>
+        <w:t>and</w:t>
+      </w:r>
+      <w:r>
+        <w:t xml:space="preserve"> create a json file. The json file is then read </w:t>
+      </w:r>
+      <w:r>
+        <w:t xml:space="preserve">in R </w:t>
+      </w:r>
+      <w:r>
+        <w:t>to extract CRS information and the CRS is assigned to the index. Using this logic</w:t>
+      </w:r>
+      <w:r>
+        <w:t xml:space="preserve"> and the logic that loks for projection information in the folder name</w:t>
+      </w:r>
+      <w:r>
+        <w:t xml:space="preserve">, I was able for get CRS information for </w:t>
+      </w:r>
+      <w:r>
+        <w:t>241 out of 278 index files</w:t>
+      </w:r>
+      <w:r>
+        <w:t>.</w:t>
+      </w:r>
+      <w:r>
+        <w:t xml:space="preserve"> For folders where the CRS was “guessed” as described in the previous paragraph, I still read the header for a point file and assigned </w:t>
+      </w:r>
+      <w:r>
+        <w:t>its</w:t>
+      </w:r>
+      <w:r>
+        <w:t xml:space="preserve"> CRS to the index.</w:t>
+      </w:r>
+    </w:p>
+    <w:p>
+      <w:pPr>
+        <w:pStyle w:val="Heading2"/>
+      </w:pPr>
       <w:r>
         <w:lastRenderedPageBreak/>
-        <w:t>added a field (assignedCRS) to the dataframe associated with the boundingbox and boundary layers. The CRS WKT was added in this field when a CRS was “guessed”. I manually examined maps of all indexes with assigned CRS and only found seven projects/folders with problems. Five projects/folders had incorrect CRS (but don’t know how to figure out the correct CRS) and two had some point tiles with data in a different CRS than other tiles. This was manifested by a boundary polygon that spanned several states or extended into northern British Columbia.</w:t>
-      </w:r>
-    </w:p>
-    <w:p>
-      <w:pPr>
-        <w:rPr>
-          <w:b/>
-          <w:bCs/>
-        </w:rPr>
-      </w:pPr>
-      <w:r>
-        <w:rPr>
-          <w:b/>
-          <w:bCs/>
-        </w:rPr>
         <w:t>Results</w:t>
       </w:r>
     </w:p>
     <w:p>
+      <w:pPr>
+        <w:pStyle w:val="Heading3"/>
+      </w:pPr>
       <w:r>
         <w:t>Region 6 data</w:t>
       </w:r>
@@ -276,7 +434,13 @@
     </w:p>
     <w:p>
       <w:r>
-        <w:t>The initial folder scan was done on 3/10/2025. The second scan looking for target file types was completed 3/31/2025 and found 272 folders containing LAS or LAZ files (8 folders had both file types). I did notice some differences in the total number of folders found (~43,000) between scans done by CIO and the DIR command so I assume that R6 is actively managing these data and some changes were made.</w:t>
+        <w:t>The initial folder scan was done on 3/10/2025. The second scan looking for target file types was completed 3/31/2025 and found 272 folders containing LAS or LAZ files (8 folders had both file types). I did notice some differences in the total number of folders found (~43,000</w:t>
+      </w:r>
+      <w:r>
+        <w:t>±40</w:t>
+      </w:r>
+      <w:r>
+        <w:t>) between scans done by CIO and the DIR command so I assume that R6 is actively managing these data and some changes were made.</w:t>
       </w:r>
       <w:r>
         <w:t xml:space="preserve"> After the scan of file headers, 279 indexes were created (folders with both asset types get two indexes).</w:t>
@@ -354,7 +518,10 @@
           </w:tcPr>
           <w:p>
             <w:r>
-              <w:t>279</w:t>
+              <w:t>27</w:t>
+            </w:r>
+            <w:r>
+              <w:t>8</w:t>
             </w:r>
           </w:p>
         </w:tc>
@@ -522,13 +689,22 @@
       </w:tr>
     </w:tbl>
     <w:p>
+      <w:pPr>
+        <w:pStyle w:val="Heading3"/>
+      </w:pPr>
       <w:r>
         <w:t>Region 1 data</w:t>
       </w:r>
     </w:p>
     <w:p>
       <w:r>
-        <w:t>Data for Region 1 are stored here:</w:t>
+        <w:t>Data for Region 1 are</w:t>
+      </w:r>
+      <w:r>
+        <w:t xml:space="preserve"> (will be)</w:t>
+      </w:r>
+      <w:r>
+        <w:t xml:space="preserve"> stored here:</w:t>
       </w:r>
     </w:p>
     <w:p>
@@ -543,176 +719,34 @@
     </w:p>
     <w:p>
       <w:r>
-        <w:t>Region 10 data</w:t>
-      </w:r>
-    </w:p>
-    <w:p>
-      <w:r>
-        <w:t>Data for Region 10 are stored on these NAS devices and on the T: drive</w:t>
-      </w:r>
-    </w:p>
-    <w:p>
-      <w:pPr>
-        <w:pStyle w:val="ListParagraph"/>
-        <w:numPr>
-          <w:ilvl w:val="0"/>
-          <w:numId w:val="3"/>
-        </w:numPr>
-      </w:pPr>
-      <w:r>
-        <w:t xml:space="preserve">Z = </w:t>
-      </w:r>
+        <w:t>T</w:t>
+      </w:r>
+      <w:r>
+        <w:t>here is no data on this device/folder (as of 4/8/2025).</w:t>
+      </w:r>
+    </w:p>
+    <w:p>
+      <w:pPr>
+        <w:pStyle w:val="Heading3"/>
+      </w:pPr>
+      <w:r>
+        <w:t>Region 3 data</w:t>
+      </w:r>
+    </w:p>
+    <w:p>
+      <w:r>
+        <w:t>Data for Region 3 are stored here:</w:t>
+      </w:r>
+    </w:p>
+    <w:p>
       <w:hyperlink r:id="rId9" w:history="1">
         <w:r>
           <w:rPr>
             <w:rStyle w:val="Hyperlink"/>
           </w:rPr>
-          <w:t>\\199.131.101.238\TNFRef</w:t>
+          <w:t>\\AFSSXGTACNAS306\Enterprise_Point_Cloud\Lidar\R3</w:t>
         </w:r>
       </w:hyperlink>
-      <w:r>
-        <w:t xml:space="preserve"> </w:t>
-      </w:r>
-      <w:r>
-        <w:t>Z:\RSImagery\Geo\DEM\LiDAR</w:t>
-      </w:r>
-      <w:r>
-        <w:t xml:space="preserve"> (access denied)</w:t>
-      </w:r>
-    </w:p>
-    <w:p>
-      <w:pPr>
-        <w:pStyle w:val="ListParagraph"/>
-        <w:numPr>
-          <w:ilvl w:val="0"/>
-          <w:numId w:val="3"/>
-        </w:numPr>
-      </w:pPr>
-      <w:r>
-        <w:t xml:space="preserve">W = </w:t>
-      </w:r>
-      <w:hyperlink r:id="rId10" w:history="1">
-        <w:r>
-          <w:rPr>
-            <w:rStyle w:val="Hyperlink"/>
-          </w:rPr>
-          <w:t>\\199.131.101.238\CNFRef</w:t>
-        </w:r>
-      </w:hyperlink>
-      <w:r>
-        <w:t xml:space="preserve"> </w:t>
-      </w:r>
-      <w:r>
-        <w:t>W:\RSImagery\Geo\DEM\LiDAR</w:t>
-      </w:r>
-      <w:r>
-        <w:t xml:space="preserve"> (access denied)</w:t>
-      </w:r>
-    </w:p>
-    <w:p>
-      <w:pPr>
-        <w:pStyle w:val="ListParagraph"/>
-        <w:numPr>
-          <w:ilvl w:val="0"/>
-          <w:numId w:val="3"/>
-        </w:numPr>
-      </w:pPr>
-      <w:r>
-        <w:t>T:\FS\Reference\RSImagery\ProcessedData\r10_tnf\RSImagery\Geo\DEM\LiDAR </w:t>
-      </w:r>
-    </w:p>
-    <w:p>
-      <w:pPr>
-        <w:pStyle w:val="ListParagraph"/>
-        <w:numPr>
-          <w:ilvl w:val="0"/>
-          <w:numId w:val="3"/>
-        </w:numPr>
-      </w:pPr>
-      <w:r>
-        <w:t>T:\FS\Reference\RSImagery\ProcessedData\r10_cnf\RSImagery\Geo\DEM\LiDAR</w:t>
-      </w:r>
-    </w:p>
-    <w:p>
-      <w:r>
-        <w:t>Some of the R10 data are stored in ESRI’s zLAS format. I don’t have code to read this format so can’t create index files. Code (binary library) is available (</w:t>
-      </w:r>
-      <w:r>
-        <w:t>https://github.com/Esri/esri-zlas-io-library</w:t>
-      </w:r>
-      <w:r>
-        <w:t xml:space="preserve">) but the format is not documented (at least not </w:t>
-      </w:r>
-      <w:r>
-        <w:t>publically…not an open source specification</w:t>
-      </w:r>
-      <w:r>
-        <w:t>). Given more time, I could try to incorporate the library into my C++ scanning program.</w:t>
-      </w:r>
-      <w:r>
-        <w:t xml:space="preserve"> </w:t>
-      </w:r>
-    </w:p>
-    <w:p>
-      <w:r>
-        <w:t xml:space="preserve">NOTE: </w:t>
-      </w:r>
-      <w:r>
-        <w:t>T</w:t>
-      </w:r>
-      <w:r>
-        <w:t>he following discussion</w:t>
-      </w:r>
-      <w:r>
-        <w:t xml:space="preserve"> refers to the zLIDAR format and not zLAS…</w:t>
-      </w:r>
-      <w:r>
-        <w:t xml:space="preserve">I did find this resource: </w:t>
-      </w:r>
-      <w:hyperlink r:id="rId11" w:history="1">
-        <w:r>
-          <w:rPr>
-            <w:rStyle w:val="Hyperlink"/>
-          </w:rPr>
-          <w:t>https://jblindsay.github.io/zLidar_spec/section3.html</w:t>
-        </w:r>
-      </w:hyperlink>
-      <w:r>
-        <w:t xml:space="preserve"> that has some useful information. The zL</w:t>
-      </w:r>
-      <w:r>
-        <w:t>IDAR</w:t>
-      </w:r>
-      <w:r>
-        <w:t xml:space="preserve"> </w:t>
-      </w:r>
-      <w:r>
-        <w:lastRenderedPageBreak/>
-        <w:t>file header is the same as the header for LAS/LAZ/COPC except the first four bytes (containing a “signature”</w:t>
-      </w:r>
-      <w:r>
-        <w:t>)</w:t>
-      </w:r>
-      <w:r>
-        <w:t xml:space="preserve"> are “ZLDR” instead of “LASF” as in LAS/LAZ/COPC.</w:t>
-      </w:r>
-      <w:r>
-        <w:t xml:space="preserve"> </w:t>
-      </w:r>
-      <w:r>
-        <w:t>Changes to the C++ code that reads LAS/LAZ to read zLIDAR are easy</w:t>
-      </w:r>
-      <w:r>
-        <w:t xml:space="preserve"> (and done)</w:t>
-      </w:r>
-      <w:r>
-        <w:t>, but I have never encountered this format.</w:t>
-      </w:r>
-    </w:p>
-    <w:p>
-      <w:r>
-        <w:t>As with R6 data, many of the projects do not have CRS information coded as WKT in the LAS files. This means that while the index files are useful to calculate total file sizes, they can’t be displayed in their correct location.</w:t>
-      </w:r>
     </w:p>
     <w:p>
       <w:pPr>
@@ -724,22 +758,28 @@
         <w:t xml:space="preserve">Table </w:t>
       </w:r>
       <w:r>
+        <w:fldChar w:fldCharType="begin"/>
+      </w:r>
+      <w:r>
+        <w:instrText xml:space="preserve"> SEQ Table \* ARABIC </w:instrText>
+      </w:r>
+      <w:r>
+        <w:fldChar w:fldCharType="separate"/>
+      </w:r>
+      <w:r>
+        <w:rPr>
+          <w:noProof/>
+        </w:rPr>
         <w:t>2</w:t>
       </w:r>
       <w:r>
-        <w:t xml:space="preserve">. Summary information for Region </w:t>
-      </w:r>
-      <w:r>
-        <w:t>10</w:t>
-      </w:r>
-      <w:r>
-        <w:t xml:space="preserve"> </w:t>
-      </w:r>
-      <w:r>
-        <w:t xml:space="preserve">Tongass National Forest </w:t>
-      </w:r>
-      <w:r>
-        <w:t>point cloud data.</w:t>
+        <w:fldChar w:fldCharType="end"/>
+      </w:r>
+      <w:r>
+        <w:t xml:space="preserve">. </w:t>
+      </w:r>
+      <w:r>
+        <w:t>Summary information for Region 3 point cloud data.</w:t>
       </w:r>
     </w:p>
     <w:tbl>
@@ -783,7 +823,7 @@
           </w:tcPr>
           <w:p>
             <w:r>
-              <w:t>171</w:t>
+              <w:t>16</w:t>
             </w:r>
           </w:p>
         </w:tc>
@@ -818,7 +858,7 @@
           </w:tcPr>
           <w:p>
             <w:r>
-              <w:t>2.7</w:t>
+              <w:t>4.3</w:t>
             </w:r>
           </w:p>
         </w:tc>
@@ -931,17 +971,708 @@
     </w:tbl>
     <w:p/>
     <w:p>
-      <w:pPr>
+      <w:r>
+        <w:t xml:space="preserve">As with the R6 data, many projects don’t have CRS information in WKT. The code that reads geoTIFF CRS information </w:t>
+      </w:r>
+      <w:r>
+        <w:t xml:space="preserve">using PDAL </w:t>
+      </w:r>
+      <w:r>
+        <w:t>worked with R3 data for all folders.</w:t>
+      </w:r>
+    </w:p>
+    <w:p>
+      <w:pPr>
+        <w:pStyle w:val="Heading3"/>
+      </w:pPr>
+      <w:r>
+        <w:t>Region 10 data</w:t>
+      </w:r>
+    </w:p>
+    <w:p>
+      <w:r>
+        <w:t>Data for Region 10 are stored on these NAS devices and on the T: drive</w:t>
+      </w:r>
+    </w:p>
+    <w:p>
+      <w:pPr>
+        <w:pStyle w:val="ListParagraph"/>
+        <w:numPr>
+          <w:ilvl w:val="0"/>
+          <w:numId w:val="3"/>
+        </w:numPr>
+      </w:pPr>
+      <w:r>
+        <w:lastRenderedPageBreak/>
+        <w:t xml:space="preserve">Z = </w:t>
+      </w:r>
+      <w:hyperlink r:id="rId10" w:history="1">
+        <w:r>
+          <w:rPr>
+            <w:rStyle w:val="Hyperlink"/>
+          </w:rPr>
+          <w:t>\\199.131.101.238\TNFRef</w:t>
+        </w:r>
+      </w:hyperlink>
+      <w:r>
+        <w:t xml:space="preserve"> </w:t>
+      </w:r>
+      <w:r>
+        <w:t>Z:\RSImagery\Geo\DEM\LiDAR</w:t>
+      </w:r>
+      <w:r>
+        <w:t xml:space="preserve"> (access denied)</w:t>
+      </w:r>
+    </w:p>
+    <w:p>
+      <w:pPr>
+        <w:pStyle w:val="ListParagraph"/>
+        <w:numPr>
+          <w:ilvl w:val="0"/>
+          <w:numId w:val="3"/>
+        </w:numPr>
+      </w:pPr>
+      <w:r>
+        <w:t xml:space="preserve">W = </w:t>
+      </w:r>
+      <w:hyperlink r:id="rId11" w:history="1">
+        <w:r>
+          <w:rPr>
+            <w:rStyle w:val="Hyperlink"/>
+          </w:rPr>
+          <w:t>\\199.131.101.238\CNFRef</w:t>
+        </w:r>
+      </w:hyperlink>
+      <w:r>
+        <w:t xml:space="preserve"> </w:t>
+      </w:r>
+      <w:r>
+        <w:t>W:\RSImagery\Geo\DEM\LiDAR</w:t>
+      </w:r>
+      <w:r>
+        <w:t xml:space="preserve"> (access denied)</w:t>
+      </w:r>
+    </w:p>
+    <w:p>
+      <w:pPr>
+        <w:pStyle w:val="ListParagraph"/>
+        <w:numPr>
+          <w:ilvl w:val="0"/>
+          <w:numId w:val="3"/>
+        </w:numPr>
+      </w:pPr>
+      <w:r>
+        <w:t>T:\FS\Reference\RSImagery\ProcessedData\r10_tnf\RSImagery\Geo\DEM\LiDAR </w:t>
+      </w:r>
+    </w:p>
+    <w:p>
+      <w:pPr>
+        <w:pStyle w:val="ListParagraph"/>
+        <w:numPr>
+          <w:ilvl w:val="0"/>
+          <w:numId w:val="3"/>
+        </w:numPr>
+      </w:pPr>
+      <w:r>
+        <w:t>T:\FS\Reference\RSImagery\ProcessedData\r10_cnf\RSImagery\Geo\DEM\L</w:t>
+      </w:r>
+      <w:r>
+        <w:t>I</w:t>
+      </w:r>
+      <w:r>
+        <w:t>DAR</w:t>
+      </w:r>
+      <w:r>
+        <w:t xml:space="preserve"> (Note different capitalization of “LIDAR” compared to tongass folder)</w:t>
+      </w:r>
+    </w:p>
+    <w:p>
+      <w:r>
+        <w:t>Some of the R10 data are stored in ESRI’s zLAS format. I don’t have code to read this format so can’t create index files. Code (binary library) is available (</w:t>
+      </w:r>
+      <w:r>
+        <w:t>https://github.com/Esri/esri-zlas-io-library</w:t>
+      </w:r>
+      <w:r>
+        <w:t xml:space="preserve">) but the format is not documented (at least not </w:t>
+      </w:r>
+      <w:r>
+        <w:t>publicly</w:t>
+      </w:r>
+      <w:r>
+        <w:t>…not an open source specification</w:t>
+      </w:r>
+      <w:r>
+        <w:t>). Given more time, I could try to incorporate the library into my C++ scanning program.</w:t>
+      </w:r>
+      <w:r>
+        <w:t xml:space="preserve"> </w:t>
+      </w:r>
+    </w:p>
+    <w:p>
+      <w:r>
         <w:rPr>
           <w:b/>
           <w:bCs/>
         </w:rPr>
-      </w:pPr>
+        <w:t xml:space="preserve">NOTE: </w:t>
+      </w:r>
       <w:r>
         <w:rPr>
           <w:b/>
           <w:bCs/>
         </w:rPr>
+        <w:t>T</w:t>
+      </w:r>
+      <w:r>
+        <w:rPr>
+          <w:b/>
+          <w:bCs/>
+        </w:rPr>
+        <w:t>he following discussion</w:t>
+      </w:r>
+      <w:r>
+        <w:rPr>
+          <w:b/>
+          <w:bCs/>
+        </w:rPr>
+        <w:t xml:space="preserve"> refers to the zLIDAR format and not zLAS</w:t>
+      </w:r>
+      <w:r>
+        <w:t>…</w:t>
+      </w:r>
+      <w:r>
+        <w:t xml:space="preserve">I </w:t>
+      </w:r>
+      <w:r>
+        <w:t>found</w:t>
+      </w:r>
+      <w:r>
+        <w:t xml:space="preserve"> this resource: </w:t>
+      </w:r>
+      <w:hyperlink r:id="rId12" w:history="1">
+        <w:r>
+          <w:rPr>
+            <w:rStyle w:val="Hyperlink"/>
+          </w:rPr>
+          <w:t>https://jblindsay.github.io/zLidar_spec/section3.html</w:t>
+        </w:r>
+      </w:hyperlink>
+      <w:r>
+        <w:t xml:space="preserve"> that has some useful information</w:t>
+      </w:r>
+      <w:r>
+        <w:t xml:space="preserve"> regarding the zLIDAR format</w:t>
+      </w:r>
+      <w:r>
+        <w:t>. The zL</w:t>
+      </w:r>
+      <w:r>
+        <w:t>IDAR</w:t>
+      </w:r>
+      <w:r>
+        <w:t xml:space="preserve"> file header is the same as the header for LAS/LAZ/COPC except the first four bytes (containing a “signature”</w:t>
+      </w:r>
+      <w:r>
+        <w:t>)</w:t>
+      </w:r>
+      <w:r>
+        <w:t xml:space="preserve"> are “ZLDR” instead of “LASF” as in LAS/LAZ/COPC.</w:t>
+      </w:r>
+      <w:r>
+        <w:t xml:space="preserve"> </w:t>
+      </w:r>
+      <w:r>
+        <w:t>Changes to the C++ code that reads LAS/LAZ to read zLIDAR are easy</w:t>
+      </w:r>
+      <w:r>
+        <w:t xml:space="preserve"> (and done)</w:t>
+      </w:r>
+      <w:r>
+        <w:t>, but I have never encountered this format.</w:t>
+      </w:r>
+    </w:p>
+    <w:p>
+      <w:r>
+        <w:t xml:space="preserve">As with R6 data, many of the projects do not have CRS information coded as WKT in the LAS files. </w:t>
+      </w:r>
+      <w:r>
+        <w:t xml:space="preserve">I used the same code that calls PDAL to </w:t>
+      </w:r>
+      <w:r>
+        <w:t>sort out the CRS information and assign it to the index files.</w:t>
+      </w:r>
+      <w:r>
+        <w:t xml:space="preserve"> </w:t>
+      </w:r>
+      <w:r>
+        <w:t xml:space="preserve">For the Tongass data, this </w:t>
+      </w:r>
+      <w:r>
+        <w:t>left 138 index files without CRS information</w:t>
+      </w:r>
+      <w:r>
+        <w:t xml:space="preserve">. </w:t>
+      </w:r>
+      <w:r>
+        <w:t>For the Chugach data, this logic worked to assign a CRS to all index files.</w:t>
+      </w:r>
+    </w:p>
+    <w:p>
+      <w:pPr>
+        <w:pStyle w:val="Caption"/>
+        <w:keepNext/>
+        <w:jc w:val="center"/>
+      </w:pPr>
+      <w:r>
+        <w:t xml:space="preserve">Table </w:t>
+      </w:r>
+      <w:r>
+        <w:fldChar w:fldCharType="begin"/>
+      </w:r>
+      <w:r>
+        <w:instrText xml:space="preserve"> SEQ Table \* ARABIC </w:instrText>
+      </w:r>
+      <w:r>
+        <w:fldChar w:fldCharType="separate"/>
+      </w:r>
+      <w:r>
+        <w:rPr>
+          <w:noProof/>
+        </w:rPr>
+        <w:t>3</w:t>
+      </w:r>
+      <w:r>
+        <w:fldChar w:fldCharType="end"/>
+      </w:r>
+      <w:r>
+        <w:t xml:space="preserve">. </w:t>
+      </w:r>
+      <w:r>
+        <w:t>Summary information for Region 10 Tongass National Forest point cloud data.</w:t>
+      </w:r>
+    </w:p>
+    <w:tbl>
+      <w:tblPr>
+        <w:tblStyle w:val="TableGrid"/>
+        <w:tblW w:w="0" w:type="auto"/>
+        <w:jc w:val="center"/>
+        <w:tblLook w:val="04A0" w:firstRow="1" w:lastRow="0" w:firstColumn="1" w:lastColumn="0" w:noHBand="0" w:noVBand="1"/>
+      </w:tblPr>
+      <w:tblGrid>
+        <w:gridCol w:w="4675"/>
+        <w:gridCol w:w="1170"/>
+      </w:tblGrid>
+      <w:tr>
+        <w:trPr>
+          <w:jc w:val="center"/>
+        </w:trPr>
+        <w:tc>
+          <w:tcPr>
+            <w:tcW w:w="4675" w:type="dxa"/>
+          </w:tcPr>
+          <w:p>
+            <w:pPr>
+              <w:rPr>
+                <w:b/>
+                <w:bCs/>
+              </w:rPr>
+            </w:pPr>
+            <w:r>
+              <w:rPr>
+                <w:b/>
+                <w:bCs/>
+              </w:rPr>
+              <w:t>Index files created:</w:t>
+            </w:r>
+          </w:p>
+        </w:tc>
+        <w:tc>
+          <w:tcPr>
+            <w:tcW w:w="1170" w:type="dxa"/>
+          </w:tcPr>
+          <w:p>
+            <w:r>
+              <w:t>171</w:t>
+            </w:r>
+          </w:p>
+        </w:tc>
+      </w:tr>
+      <w:tr>
+        <w:trPr>
+          <w:jc w:val="center"/>
+        </w:trPr>
+        <w:tc>
+          <w:tcPr>
+            <w:tcW w:w="4675" w:type="dxa"/>
+          </w:tcPr>
+          <w:p>
+            <w:pPr>
+              <w:rPr>
+                <w:b/>
+                <w:bCs/>
+              </w:rPr>
+            </w:pPr>
+            <w:r>
+              <w:rPr>
+                <w:b/>
+                <w:bCs/>
+              </w:rPr>
+              <w:t>Total data size (Tb):</w:t>
+            </w:r>
+          </w:p>
+        </w:tc>
+        <w:tc>
+          <w:tcPr>
+            <w:tcW w:w="1170" w:type="dxa"/>
+          </w:tcPr>
+          <w:p>
+            <w:r>
+              <w:t>2.7</w:t>
+            </w:r>
+          </w:p>
+        </w:tc>
+      </w:tr>
+      <w:tr>
+        <w:trPr>
+          <w:jc w:val="center"/>
+        </w:trPr>
+        <w:tc>
+          <w:tcPr>
+            <w:tcW w:w="4675" w:type="dxa"/>
+          </w:tcPr>
+          <w:p>
+            <w:pPr>
+              <w:rPr>
+                <w:b/>
+                <w:bCs/>
+              </w:rPr>
+            </w:pPr>
+            <w:r>
+              <w:rPr>
+                <w:b/>
+                <w:bCs/>
+              </w:rPr>
+              <w:t>Index files identified as 3DEP:</w:t>
+            </w:r>
+          </w:p>
+        </w:tc>
+        <w:tc>
+          <w:tcPr>
+            <w:tcW w:w="1170" w:type="dxa"/>
+          </w:tcPr>
+          <w:p>
+            <w:r>
+              <w:t>NA</w:t>
+            </w:r>
+          </w:p>
+        </w:tc>
+      </w:tr>
+      <w:tr>
+        <w:trPr>
+          <w:jc w:val="center"/>
+        </w:trPr>
+        <w:tc>
+          <w:tcPr>
+            <w:tcW w:w="4675" w:type="dxa"/>
+          </w:tcPr>
+          <w:p>
+            <w:pPr>
+              <w:rPr>
+                <w:b/>
+                <w:bCs/>
+              </w:rPr>
+            </w:pPr>
+            <w:r>
+              <w:rPr>
+                <w:b/>
+                <w:bCs/>
+              </w:rPr>
+              <w:t>3DEP data size (Tb):</w:t>
+            </w:r>
+          </w:p>
+        </w:tc>
+        <w:tc>
+          <w:tcPr>
+            <w:tcW w:w="1170" w:type="dxa"/>
+          </w:tcPr>
+          <w:p>
+            <w:r>
+              <w:t>NA</w:t>
+            </w:r>
+          </w:p>
+        </w:tc>
+      </w:tr>
+      <w:tr>
+        <w:trPr>
+          <w:jc w:val="center"/>
+        </w:trPr>
+        <w:tc>
+          <w:tcPr>
+            <w:tcW w:w="4675" w:type="dxa"/>
+          </w:tcPr>
+          <w:p>
+            <w:pPr>
+              <w:rPr>
+                <w:b/>
+                <w:bCs/>
+              </w:rPr>
+            </w:pPr>
+            <w:r>
+              <w:rPr>
+                <w:b/>
+                <w:bCs/>
+              </w:rPr>
+              <w:t>Non-3DEP data size (Tb):</w:t>
+            </w:r>
+          </w:p>
+        </w:tc>
+        <w:tc>
+          <w:tcPr>
+            <w:tcW w:w="1170" w:type="dxa"/>
+          </w:tcPr>
+          <w:p>
+            <w:r>
+              <w:t>NA</w:t>
+            </w:r>
+          </w:p>
+        </w:tc>
+      </w:tr>
+    </w:tbl>
+    <w:p>
+      <w:pPr>
+        <w:pStyle w:val="Caption"/>
+        <w:keepNext/>
+        <w:jc w:val="center"/>
+      </w:pPr>
+    </w:p>
+    <w:p>
+      <w:pPr>
+        <w:pStyle w:val="Caption"/>
+        <w:keepNext/>
+        <w:jc w:val="center"/>
+      </w:pPr>
+      <w:r>
+        <w:t xml:space="preserve">Table </w:t>
+      </w:r>
+      <w:r>
+        <w:fldChar w:fldCharType="begin"/>
+      </w:r>
+      <w:r>
+        <w:instrText xml:space="preserve"> SEQ Table \* ARABIC </w:instrText>
+      </w:r>
+      <w:r>
+        <w:fldChar w:fldCharType="separate"/>
+      </w:r>
+      <w:r>
+        <w:rPr>
+          <w:noProof/>
+        </w:rPr>
+        <w:t>4</w:t>
+      </w:r>
+      <w:r>
+        <w:fldChar w:fldCharType="end"/>
+      </w:r>
+      <w:r>
+        <w:t xml:space="preserve">. </w:t>
+      </w:r>
+      <w:r>
+        <w:t>Summary information for Region 10 Chugach National Forest point cloud data.</w:t>
+      </w:r>
+    </w:p>
+    <w:tbl>
+      <w:tblPr>
+        <w:tblStyle w:val="TableGrid"/>
+        <w:tblW w:w="0" w:type="auto"/>
+        <w:jc w:val="center"/>
+        <w:tblLook w:val="04A0" w:firstRow="1" w:lastRow="0" w:firstColumn="1" w:lastColumn="0" w:noHBand="0" w:noVBand="1"/>
+      </w:tblPr>
+      <w:tblGrid>
+        <w:gridCol w:w="4675"/>
+        <w:gridCol w:w="1170"/>
+      </w:tblGrid>
+      <w:tr>
+        <w:trPr>
+          <w:jc w:val="center"/>
+        </w:trPr>
+        <w:tc>
+          <w:tcPr>
+            <w:tcW w:w="4675" w:type="dxa"/>
+          </w:tcPr>
+          <w:p>
+            <w:pPr>
+              <w:rPr>
+                <w:b/>
+                <w:bCs/>
+              </w:rPr>
+            </w:pPr>
+            <w:r>
+              <w:rPr>
+                <w:b/>
+                <w:bCs/>
+              </w:rPr>
+              <w:t>Index files created:</w:t>
+            </w:r>
+          </w:p>
+        </w:tc>
+        <w:tc>
+          <w:tcPr>
+            <w:tcW w:w="1170" w:type="dxa"/>
+          </w:tcPr>
+          <w:p>
+            <w:r>
+              <w:t>13</w:t>
+            </w:r>
+          </w:p>
+        </w:tc>
+      </w:tr>
+      <w:tr>
+        <w:trPr>
+          <w:jc w:val="center"/>
+        </w:trPr>
+        <w:tc>
+          <w:tcPr>
+            <w:tcW w:w="4675" w:type="dxa"/>
+          </w:tcPr>
+          <w:p>
+            <w:pPr>
+              <w:rPr>
+                <w:b/>
+                <w:bCs/>
+              </w:rPr>
+            </w:pPr>
+            <w:r>
+              <w:rPr>
+                <w:b/>
+                <w:bCs/>
+              </w:rPr>
+              <w:t>Total data size (Tb):</w:t>
+            </w:r>
+          </w:p>
+        </w:tc>
+        <w:tc>
+          <w:tcPr>
+            <w:tcW w:w="1170" w:type="dxa"/>
+          </w:tcPr>
+          <w:p>
+            <w:r>
+              <w:t>1.3</w:t>
+            </w:r>
+          </w:p>
+        </w:tc>
+      </w:tr>
+      <w:tr>
+        <w:trPr>
+          <w:jc w:val="center"/>
+        </w:trPr>
+        <w:tc>
+          <w:tcPr>
+            <w:tcW w:w="4675" w:type="dxa"/>
+          </w:tcPr>
+          <w:p>
+            <w:pPr>
+              <w:rPr>
+                <w:b/>
+                <w:bCs/>
+              </w:rPr>
+            </w:pPr>
+            <w:r>
+              <w:rPr>
+                <w:b/>
+                <w:bCs/>
+              </w:rPr>
+              <w:t>Index files identified as 3DEP:</w:t>
+            </w:r>
+          </w:p>
+        </w:tc>
+        <w:tc>
+          <w:tcPr>
+            <w:tcW w:w="1170" w:type="dxa"/>
+          </w:tcPr>
+          <w:p>
+            <w:r>
+              <w:t>NA</w:t>
+            </w:r>
+          </w:p>
+        </w:tc>
+      </w:tr>
+      <w:tr>
+        <w:trPr>
+          <w:jc w:val="center"/>
+        </w:trPr>
+        <w:tc>
+          <w:tcPr>
+            <w:tcW w:w="4675" w:type="dxa"/>
+          </w:tcPr>
+          <w:p>
+            <w:pPr>
+              <w:rPr>
+                <w:b/>
+                <w:bCs/>
+              </w:rPr>
+            </w:pPr>
+            <w:r>
+              <w:rPr>
+                <w:b/>
+                <w:bCs/>
+              </w:rPr>
+              <w:t>3DEP data size (Tb):</w:t>
+            </w:r>
+          </w:p>
+        </w:tc>
+        <w:tc>
+          <w:tcPr>
+            <w:tcW w:w="1170" w:type="dxa"/>
+          </w:tcPr>
+          <w:p>
+            <w:r>
+              <w:t>NA</w:t>
+            </w:r>
+          </w:p>
+        </w:tc>
+      </w:tr>
+      <w:tr>
+        <w:trPr>
+          <w:jc w:val="center"/>
+        </w:trPr>
+        <w:tc>
+          <w:tcPr>
+            <w:tcW w:w="4675" w:type="dxa"/>
+          </w:tcPr>
+          <w:p>
+            <w:pPr>
+              <w:rPr>
+                <w:b/>
+                <w:bCs/>
+              </w:rPr>
+            </w:pPr>
+            <w:r>
+              <w:rPr>
+                <w:b/>
+                <w:bCs/>
+              </w:rPr>
+              <w:t>Non-3DEP data size (Tb):</w:t>
+            </w:r>
+          </w:p>
+        </w:tc>
+        <w:tc>
+          <w:tcPr>
+            <w:tcW w:w="1170" w:type="dxa"/>
+          </w:tcPr>
+          <w:p>
+            <w:r>
+              <w:t>NA</w:t>
+            </w:r>
+          </w:p>
+        </w:tc>
+      </w:tr>
+    </w:tbl>
+    <w:p/>
+    <w:p>
+      <w:pPr>
+        <w:pStyle w:val="Heading2"/>
+      </w:pPr>
+      <w:r>
         <w:t>Index format</w:t>
       </w:r>
     </w:p>
@@ -953,7 +1684,11 @@
         <w:t xml:space="preserve">Names for index files are created using the folder name without the root folder. Slashes in the names (indicating subfolders) are replaced with “_][_” and the file type is appended to the name. For example, the index for LAS files in a folder named “2022_LidarProject\PointData\LAZ” would be named “2022_LidarProject_][_PointData_][_LAZ_LAS.gpkg”. </w:t>
       </w:r>
       <w:r>
-        <w:t>Index files are created by reading headers for all point data files in a folder</w:t>
+        <w:t xml:space="preserve">Index files are created by reading </w:t>
+      </w:r>
+      <w:r>
+        <w:lastRenderedPageBreak/>
+        <w:t>headers for all point data files in a folder</w:t>
       </w:r>
       <w:r>
         <w:t xml:space="preserve"> and there is a separate index created for each type of point data. </w:t>
@@ -1041,7 +1776,7 @@
         <w:rPr>
           <w:noProof/>
         </w:rPr>
-        <w:t>1</w:t>
+        <w:t>2</w:t>
       </w:r>
       <w:r>
         <w:fldChar w:fldCharType="end"/>
@@ -1074,7 +1809,7 @@
         <w:rPr>
           <w:noProof/>
         </w:rPr>
-        <w:t>2</w:t>
+        <w:t>3</w:t>
       </w:r>
       <w:r>
         <w:fldChar w:fldCharType="end"/>
@@ -1091,7 +1826,6 @@
     </w:p>
     <w:p>
       <w:r>
-        <w:lastRenderedPageBreak/>
         <w:t xml:space="preserve">Entwine data is structured differently from simple point files. With entwine there is a json file in the parent directly that contains </w:t>
       </w:r>
       <w:r>
@@ -1120,6 +1854,7 @@
       <w:pPr>
         <w:pStyle w:val="Caption"/>
         <w:keepNext/>
+        <w:jc w:val="center"/>
       </w:pPr>
       <w:bookmarkStart w:id="0" w:name="_Ref194588525"/>
       <w:r>
@@ -1138,7 +1873,7 @@
         <w:rPr>
           <w:noProof/>
         </w:rPr>
-        <w:t>2</w:t>
+        <w:t>5</w:t>
       </w:r>
       <w:r>
         <w:fldChar w:fldCharType="end"/>
@@ -1152,6 +1887,7 @@
       <w:tblPr>
         <w:tblStyle w:val="TableGrid"/>
         <w:tblW w:w="9085" w:type="dxa"/>
+        <w:jc w:val="center"/>
         <w:tblLook w:val="04A0" w:firstRow="1" w:lastRow="0" w:firstColumn="1" w:lastColumn="0" w:noHBand="0" w:noVBand="1"/>
       </w:tblPr>
       <w:tblGrid>
@@ -1160,6 +1896,9 @@
         <w:gridCol w:w="5731"/>
       </w:tblGrid>
       <w:tr>
+        <w:trPr>
+          <w:jc w:val="center"/>
+        </w:trPr>
         <w:tc>
           <w:tcPr>
             <w:tcW w:w="1862" w:type="dxa"/>
@@ -1222,6 +1961,9 @@
         </w:tc>
       </w:tr>
       <w:tr>
+        <w:trPr>
+          <w:jc w:val="center"/>
+        </w:trPr>
         <w:tc>
           <w:tcPr>
             <w:tcW w:w="1862" w:type="dxa"/>
@@ -1254,6 +1996,9 @@
         </w:tc>
       </w:tr>
       <w:tr>
+        <w:trPr>
+          <w:jc w:val="center"/>
+        </w:trPr>
         <w:tc>
           <w:tcPr>
             <w:tcW w:w="1862" w:type="dxa"/>
@@ -1286,6 +2031,9 @@
         </w:tc>
       </w:tr>
       <w:tr>
+        <w:trPr>
+          <w:jc w:val="center"/>
+        </w:trPr>
         <w:tc>
           <w:tcPr>
             <w:tcW w:w="1862" w:type="dxa"/>
@@ -1318,6 +2066,9 @@
         </w:tc>
       </w:tr>
       <w:tr>
+        <w:trPr>
+          <w:jc w:val="center"/>
+        </w:trPr>
         <w:tc>
           <w:tcPr>
             <w:tcW w:w="1862" w:type="dxa"/>
@@ -1350,6 +2101,9 @@
         </w:tc>
       </w:tr>
       <w:tr>
+        <w:trPr>
+          <w:jc w:val="center"/>
+        </w:trPr>
         <w:tc>
           <w:tcPr>
             <w:tcW w:w="1862" w:type="dxa"/>
@@ -1382,6 +2136,9 @@
         </w:tc>
       </w:tr>
       <w:tr>
+        <w:trPr>
+          <w:jc w:val="center"/>
+        </w:trPr>
         <w:tc>
           <w:tcPr>
             <w:tcW w:w="1862" w:type="dxa"/>
@@ -1414,6 +2171,9 @@
         </w:tc>
       </w:tr>
       <w:tr>
+        <w:trPr>
+          <w:jc w:val="center"/>
+        </w:trPr>
         <w:tc>
           <w:tcPr>
             <w:tcW w:w="1862" w:type="dxa"/>
@@ -1446,6 +2206,9 @@
         </w:tc>
       </w:tr>
       <w:tr>
+        <w:trPr>
+          <w:jc w:val="center"/>
+        </w:trPr>
         <w:tc>
           <w:tcPr>
             <w:tcW w:w="1862" w:type="dxa"/>
@@ -1478,12 +2241,16 @@
         </w:tc>
       </w:tr>
       <w:tr>
+        <w:trPr>
+          <w:jc w:val="center"/>
+        </w:trPr>
         <w:tc>
           <w:tcPr>
             <w:tcW w:w="1862" w:type="dxa"/>
           </w:tcPr>
           <w:p>
             <w:r>
+              <w:lastRenderedPageBreak/>
               <w:t>miny</w:t>
             </w:r>
           </w:p>
@@ -1510,6 +2277,9 @@
         </w:tc>
       </w:tr>
       <w:tr>
+        <w:trPr>
+          <w:jc w:val="center"/>
+        </w:trPr>
         <w:tc>
           <w:tcPr>
             <w:tcW w:w="1862" w:type="dxa"/>
@@ -1542,6 +2312,9 @@
         </w:tc>
       </w:tr>
       <w:tr>
+        <w:trPr>
+          <w:jc w:val="center"/>
+        </w:trPr>
         <w:tc>
           <w:tcPr>
             <w:tcW w:w="1862" w:type="dxa"/>
@@ -1574,6 +2347,9 @@
         </w:tc>
       </w:tr>
       <w:tr>
+        <w:trPr>
+          <w:jc w:val="center"/>
+        </w:trPr>
         <w:tc>
           <w:tcPr>
             <w:tcW w:w="1862" w:type="dxa"/>
@@ -1602,10 +2378,16 @@
             <w:r>
               <w:t>WKT string representing CRS information found in assets. May be a simple projection or compound CRS.</w:t>
             </w:r>
-          </w:p>
-        </w:tc>
-      </w:tr>
-      <w:tr>
+            <w:r>
+              <w:t xml:space="preserve"> When this string is NOT empty, hasCRS should be TRUE. Conversely, when hasCRS is TRUE, this string should contain information.</w:t>
+            </w:r>
+          </w:p>
+        </w:tc>
+      </w:tr>
+      <w:tr>
+        <w:trPr>
+          <w:jc w:val="center"/>
+        </w:trPr>
         <w:tc>
           <w:tcPr>
             <w:tcW w:w="1862" w:type="dxa"/>
@@ -1637,18 +2419,26 @@
             <w:r>
               <w:t>. Blank if assets contained CRS or no CRS was assigned</w:t>
             </w:r>
+            <w:r>
+              <w:t>. The assignment could have been done using information in the folder name (as with some R6 data) or information from the geoTIFF tags in point files read using PDAL.</w:t>
+            </w:r>
           </w:p>
         </w:tc>
       </w:tr>
     </w:tbl>
-    <w:p/>
-    <w:p/>
     <w:p>
       <w:pPr>
         <w:pStyle w:val="Caption"/>
         <w:keepNext/>
       </w:pPr>
       <w:bookmarkStart w:id="1" w:name="_Ref194590038"/>
+    </w:p>
+    <w:p>
+      <w:pPr>
+        <w:pStyle w:val="Caption"/>
+        <w:keepNext/>
+        <w:jc w:val="center"/>
+      </w:pPr>
       <w:r>
         <w:t xml:space="preserve">Table </w:t>
       </w:r>
@@ -1665,7 +2455,7 @@
         <w:rPr>
           <w:noProof/>
         </w:rPr>
-        <w:t>3</w:t>
+        <w:t>6</w:t>
       </w:r>
       <w:r>
         <w:fldChar w:fldCharType="end"/>
@@ -1679,6 +2469,7 @@
       <w:tblPr>
         <w:tblStyle w:val="TableGrid"/>
         <w:tblW w:w="0" w:type="auto"/>
+        <w:jc w:val="center"/>
         <w:tblLook w:val="04A0" w:firstRow="1" w:lastRow="0" w:firstColumn="1" w:lastColumn="0" w:noHBand="0" w:noVBand="1"/>
       </w:tblPr>
       <w:tblGrid>
@@ -1687,6 +2478,9 @@
         <w:gridCol w:w="5317"/>
       </w:tblGrid>
       <w:tr>
+        <w:trPr>
+          <w:jc w:val="center"/>
+        </w:trPr>
         <w:tc>
           <w:tcPr>
             <w:tcW w:w="2276" w:type="dxa"/>
@@ -1719,6 +2513,9 @@
         </w:tc>
       </w:tr>
       <w:tr>
+        <w:trPr>
+          <w:jc w:val="center"/>
+        </w:trPr>
         <w:tc>
           <w:tcPr>
             <w:tcW w:w="2276" w:type="dxa"/>
@@ -1751,6 +2548,9 @@
         </w:tc>
       </w:tr>
       <w:tr>
+        <w:trPr>
+          <w:jc w:val="center"/>
+        </w:trPr>
         <w:tc>
           <w:tcPr>
             <w:tcW w:w="2276" w:type="dxa"/>
@@ -1783,6 +2583,9 @@
         </w:tc>
       </w:tr>
       <w:tr>
+        <w:trPr>
+          <w:jc w:val="center"/>
+        </w:trPr>
         <w:tc>
           <w:tcPr>
             <w:tcW w:w="2276" w:type="dxa"/>
@@ -1815,6 +2618,9 @@
         </w:tc>
       </w:tr>
       <w:tr>
+        <w:trPr>
+          <w:jc w:val="center"/>
+        </w:trPr>
         <w:tc>
           <w:tcPr>
             <w:tcW w:w="2276" w:type="dxa"/>
@@ -1847,6 +2653,9 @@
         </w:tc>
       </w:tr>
       <w:tr>
+        <w:trPr>
+          <w:jc w:val="center"/>
+        </w:trPr>
         <w:tc>
           <w:tcPr>
             <w:tcW w:w="2276" w:type="dxa"/>
@@ -1879,6 +2688,9 @@
         </w:tc>
       </w:tr>
       <w:tr>
+        <w:trPr>
+          <w:jc w:val="center"/>
+        </w:trPr>
         <w:tc>
           <w:tcPr>
             <w:tcW w:w="2276" w:type="dxa"/>
@@ -1922,6 +2734,9 @@
         </w:tc>
       </w:tr>
       <w:tr>
+        <w:trPr>
+          <w:jc w:val="center"/>
+        </w:trPr>
         <w:tc>
           <w:tcPr>
             <w:tcW w:w="2276" w:type="dxa"/>
@@ -1998,6 +2813,9 @@
         </w:tc>
       </w:tr>
       <w:tr>
+        <w:trPr>
+          <w:jc w:val="center"/>
+        </w:trPr>
         <w:tc>
           <w:tcPr>
             <w:tcW w:w="2276" w:type="dxa"/>
@@ -2074,6 +2892,9 @@
         </w:tc>
       </w:tr>
       <w:tr>
+        <w:trPr>
+          <w:jc w:val="center"/>
+        </w:trPr>
         <w:tc>
           <w:tcPr>
             <w:tcW w:w="2276" w:type="dxa"/>
@@ -2150,13 +2971,15 @@
         </w:tc>
       </w:tr>
       <w:tr>
+        <w:trPr>
+          <w:jc w:val="center"/>
+        </w:trPr>
         <w:tc>
           <w:tcPr>
             <w:tcW w:w="2276" w:type="dxa"/>
           </w:tcPr>
           <w:p>
             <w:r>
-              <w:lastRenderedPageBreak/>
               <w:t>major_version</w:t>
             </w:r>
           </w:p>
@@ -2227,6 +3050,9 @@
         </w:tc>
       </w:tr>
       <w:tr>
+        <w:trPr>
+          <w:jc w:val="center"/>
+        </w:trPr>
         <w:tc>
           <w:tcPr>
             <w:tcW w:w="2276" w:type="dxa"/>
@@ -2303,6 +3129,9 @@
         </w:tc>
       </w:tr>
       <w:tr>
+        <w:trPr>
+          <w:jc w:val="center"/>
+        </w:trPr>
         <w:tc>
           <w:tcPr>
             <w:tcW w:w="2276" w:type="dxa"/>
@@ -2335,6 +3164,9 @@
         </w:tc>
       </w:tr>
       <w:tr>
+        <w:trPr>
+          <w:jc w:val="center"/>
+        </w:trPr>
         <w:tc>
           <w:tcPr>
             <w:tcW w:w="2276" w:type="dxa"/>
@@ -2367,6 +3199,9 @@
         </w:tc>
       </w:tr>
       <w:tr>
+        <w:trPr>
+          <w:jc w:val="center"/>
+        </w:trPr>
         <w:tc>
           <w:tcPr>
             <w:tcW w:w="2276" w:type="dxa"/>
@@ -2399,6 +3234,9 @@
         </w:tc>
       </w:tr>
       <w:tr>
+        <w:trPr>
+          <w:jc w:val="center"/>
+        </w:trPr>
         <w:tc>
           <w:tcPr>
             <w:tcW w:w="2276" w:type="dxa"/>
@@ -2431,6 +3269,9 @@
         </w:tc>
       </w:tr>
       <w:tr>
+        <w:trPr>
+          <w:jc w:val="center"/>
+        </w:trPr>
         <w:tc>
           <w:tcPr>
             <w:tcW w:w="2276" w:type="dxa"/>
@@ -2463,6 +3304,9 @@
         </w:tc>
       </w:tr>
       <w:tr>
+        <w:trPr>
+          <w:jc w:val="center"/>
+        </w:trPr>
         <w:tc>
           <w:tcPr>
             <w:tcW w:w="2276" w:type="dxa"/>
@@ -2495,6 +3339,9 @@
         </w:tc>
       </w:tr>
       <w:tr>
+        <w:trPr>
+          <w:jc w:val="center"/>
+        </w:trPr>
         <w:tc>
           <w:tcPr>
             <w:tcW w:w="2276" w:type="dxa"/>
@@ -3365,7 +4212,7 @@
     <w:link w:val="Heading1Char"/>
     <w:uiPriority w:val="9"/>
     <w:qFormat/>
-    <w:rsid w:val="00A8006E"/>
+    <w:rsid w:val="00D8761D"/>
     <w:pPr>
       <w:keepNext/>
       <w:keepLines/>
@@ -3374,7 +4221,6 @@
     </w:pPr>
     <w:rPr>
       <w:rFonts w:asciiTheme="majorHAnsi" w:eastAsiaTheme="majorEastAsia" w:hAnsiTheme="majorHAnsi" w:cstheme="majorBidi"/>
-      <w:color w:val="0F4761" w:themeColor="accent1" w:themeShade="BF"/>
       <w:sz w:val="40"/>
       <w:szCs w:val="40"/>
     </w:rPr>
@@ -3385,10 +4231,9 @@
     <w:next w:val="Normal"/>
     <w:link w:val="Heading2Char"/>
     <w:uiPriority w:val="9"/>
-    <w:semiHidden/>
     <w:unhideWhenUsed/>
     <w:qFormat/>
-    <w:rsid w:val="00A8006E"/>
+    <w:rsid w:val="00D8761D"/>
     <w:pPr>
       <w:keepNext/>
       <w:keepLines/>
@@ -3397,7 +4242,6 @@
     </w:pPr>
     <w:rPr>
       <w:rFonts w:asciiTheme="majorHAnsi" w:eastAsiaTheme="majorEastAsia" w:hAnsiTheme="majorHAnsi" w:cstheme="majorBidi"/>
-      <w:color w:val="0F4761" w:themeColor="accent1" w:themeShade="BF"/>
       <w:sz w:val="32"/>
       <w:szCs w:val="32"/>
     </w:rPr>
@@ -3408,10 +4252,9 @@
     <w:next w:val="Normal"/>
     <w:link w:val="Heading3Char"/>
     <w:uiPriority w:val="9"/>
-    <w:semiHidden/>
     <w:unhideWhenUsed/>
     <w:qFormat/>
-    <w:rsid w:val="00A8006E"/>
+    <w:rsid w:val="00D8761D"/>
     <w:pPr>
       <w:keepNext/>
       <w:keepLines/>
@@ -3420,7 +4263,6 @@
     </w:pPr>
     <w:rPr>
       <w:rFonts w:eastAsiaTheme="majorEastAsia" w:cstheme="majorBidi"/>
-      <w:color w:val="0F4761" w:themeColor="accent1" w:themeShade="BF"/>
       <w:sz w:val="28"/>
       <w:szCs w:val="28"/>
     </w:rPr>
@@ -3431,10 +4273,9 @@
     <w:next w:val="Normal"/>
     <w:link w:val="Heading4Char"/>
     <w:uiPriority w:val="9"/>
-    <w:semiHidden/>
     <w:unhideWhenUsed/>
     <w:qFormat/>
-    <w:rsid w:val="00A8006E"/>
+    <w:rsid w:val="00D8761D"/>
     <w:pPr>
       <w:keepNext/>
       <w:keepLines/>
@@ -3445,7 +4286,6 @@
       <w:rFonts w:eastAsiaTheme="majorEastAsia" w:cstheme="majorBidi"/>
       <w:i/>
       <w:iCs/>
-      <w:color w:val="0F4761" w:themeColor="accent1" w:themeShade="BF"/>
     </w:rPr>
   </w:style>
   <w:style w:type="paragraph" w:styleId="Heading5">
@@ -3589,10 +4429,9 @@
     <w:basedOn w:val="DefaultParagraphFont"/>
     <w:link w:val="Heading1"/>
     <w:uiPriority w:val="9"/>
-    <w:rsid w:val="00A8006E"/>
+    <w:rsid w:val="00D8761D"/>
     <w:rPr>
       <w:rFonts w:asciiTheme="majorHAnsi" w:eastAsiaTheme="majorEastAsia" w:hAnsiTheme="majorHAnsi" w:cstheme="majorBidi"/>
-      <w:color w:val="0F4761" w:themeColor="accent1" w:themeShade="BF"/>
       <w:sz w:val="40"/>
       <w:szCs w:val="40"/>
     </w:rPr>
@@ -3602,11 +4441,9 @@
     <w:basedOn w:val="DefaultParagraphFont"/>
     <w:link w:val="Heading2"/>
     <w:uiPriority w:val="9"/>
-    <w:semiHidden/>
-    <w:rsid w:val="00A8006E"/>
+    <w:rsid w:val="00D8761D"/>
     <w:rPr>
       <w:rFonts w:asciiTheme="majorHAnsi" w:eastAsiaTheme="majorEastAsia" w:hAnsiTheme="majorHAnsi" w:cstheme="majorBidi"/>
-      <w:color w:val="0F4761" w:themeColor="accent1" w:themeShade="BF"/>
       <w:sz w:val="32"/>
       <w:szCs w:val="32"/>
     </w:rPr>
@@ -3616,11 +4453,9 @@
     <w:basedOn w:val="DefaultParagraphFont"/>
     <w:link w:val="Heading3"/>
     <w:uiPriority w:val="9"/>
-    <w:semiHidden/>
-    <w:rsid w:val="00A8006E"/>
+    <w:rsid w:val="00D8761D"/>
     <w:rPr>
       <w:rFonts w:eastAsiaTheme="majorEastAsia" w:cstheme="majorBidi"/>
-      <w:color w:val="0F4761" w:themeColor="accent1" w:themeShade="BF"/>
       <w:sz w:val="28"/>
       <w:szCs w:val="28"/>
     </w:rPr>
@@ -3630,13 +4465,11 @@
     <w:basedOn w:val="DefaultParagraphFont"/>
     <w:link w:val="Heading4"/>
     <w:uiPriority w:val="9"/>
-    <w:semiHidden/>
-    <w:rsid w:val="00A8006E"/>
+    <w:rsid w:val="00D8761D"/>
     <w:rPr>
       <w:rFonts w:eastAsiaTheme="majorEastAsia" w:cstheme="majorBidi"/>
       <w:i/>
       <w:iCs/>
-      <w:color w:val="0F4761" w:themeColor="accent1" w:themeShade="BF"/>
     </w:rPr>
   </w:style>
   <w:style w:type="character" w:customStyle="1" w:styleId="Heading5Char">

</xml_diff>